<commit_message>
Updated and completed Installation Guide for Sonim Phone Project.
</commit_message>
<xml_diff>
--- a/sonim2/InstallationGuide.docx
+++ b/sonim2/InstallationGuide.docx
@@ -1,6 +1,6 @@
 
 <file path=word/document.xml><?xml version="1.0" encoding="utf-8"?>
-<w:document xmlns:ve="http://schemas.openxmlformats.org/markup-compatibility/2006" xmlns:o="urn:schemas-microsoft-com:office:office" xmlns:r="http://schemas.openxmlformats.org/officeDocument/2006/relationships" xmlns:m="http://schemas.openxmlformats.org/officeDocument/2006/math" xmlns:v="urn:schemas-microsoft-com:vml" xmlns:wp="http://schemas.openxmlformats.org/drawingml/2006/wordprocessingDrawing" xmlns:w10="urn:schemas-microsoft-com:office:word" xmlns:w="http://schemas.openxmlformats.org/wordprocessingml/2006/main" xmlns:wne="http://schemas.microsoft.com/office/word/2006/wordml">
+<w:document xmlns:wpc="http://schemas.microsoft.com/office/word/2010/wordprocessingCanvas" xmlns:mc="http://schemas.openxmlformats.org/markup-compatibility/2006" xmlns:o="urn:schemas-microsoft-com:office:office" xmlns:r="http://schemas.openxmlformats.org/officeDocument/2006/relationships" xmlns:m="http://schemas.openxmlformats.org/officeDocument/2006/math" xmlns:v="urn:schemas-microsoft-com:vml" xmlns:wp14="http://schemas.microsoft.com/office/word/2010/wordprocessingDrawing" xmlns:wp="http://schemas.openxmlformats.org/drawingml/2006/wordprocessingDrawing" xmlns:w10="urn:schemas-microsoft-com:office:word" xmlns:w="http://schemas.openxmlformats.org/wordprocessingml/2006/main" xmlns:w14="http://schemas.microsoft.com/office/word/2010/wordml" xmlns:wpg="http://schemas.microsoft.com/office/word/2010/wordprocessingGroup" xmlns:wpi="http://schemas.microsoft.com/office/word/2010/wordprocessingInk" xmlns:wne="http://schemas.microsoft.com/office/word/2006/wordml" xmlns:wps="http://schemas.microsoft.com/office/word/2010/wordprocessingShape" mc:Ignorable="w14 wp14">
   <w:body>
     <w:sdt>
       <w:sdtPr>
@@ -25,7 +25,7 @@
           <w:tblPr>
             <w:tblW w:w="5000" w:type="pct"/>
             <w:jc w:val="center"/>
-            <w:tblLook w:val="04A0"/>
+            <w:tblLook w:val="04A0" w:firstRow="1" w:lastRow="0" w:firstColumn="1" w:lastColumn="0" w:noHBand="0" w:noVBand="1"/>
           </w:tblPr>
           <w:tblGrid>
             <w:gridCol w:w="9576"/>
@@ -49,6 +49,7 @@
                 <w:dataBinding w:prefixMappings="xmlns:ns0='http://schemas.openxmlformats.org/officeDocument/2006/extended-properties'" w:xpath="/ns0:Properties[1]/ns0:Company[1]" w:storeItemID="{6668398D-A668-4E3E-A5EB-62B293D839F1}"/>
                 <w:text/>
               </w:sdtPr>
+              <w:sdtEndPr/>
               <w:sdtContent>
                 <w:tc>
                   <w:tcPr>
@@ -114,41 +115,13 @@
                         <w:szCs w:val="80"/>
                       </w:rPr>
                     </w:pPr>
-                    <w:proofErr w:type="spellStart"/>
                     <w:r>
                       <w:rPr>
                         <w:rFonts w:asciiTheme="majorHAnsi" w:eastAsiaTheme="majorEastAsia" w:hAnsiTheme="majorHAnsi" w:cstheme="majorBidi"/>
                         <w:sz w:val="80"/>
                         <w:szCs w:val="80"/>
                       </w:rPr>
-                      <w:t>Sonim</w:t>
-                    </w:r>
-                    <w:proofErr w:type="spellEnd"/>
-                    <w:r>
-                      <w:rPr>
-                        <w:rFonts w:asciiTheme="majorHAnsi" w:eastAsiaTheme="majorEastAsia" w:hAnsiTheme="majorHAnsi" w:cstheme="majorBidi"/>
-                        <w:sz w:val="80"/>
-                        <w:szCs w:val="80"/>
-                      </w:rPr>
-                      <w:t xml:space="preserve"> </w:t>
-                    </w:r>
-                    <w:proofErr w:type="spellStart"/>
-                    <w:r>
-                      <w:rPr>
-                        <w:rFonts w:asciiTheme="majorHAnsi" w:eastAsiaTheme="majorEastAsia" w:hAnsiTheme="majorHAnsi" w:cstheme="majorBidi"/>
-                        <w:sz w:val="80"/>
-                        <w:szCs w:val="80"/>
-                      </w:rPr>
-                      <w:t>SafetyLine</w:t>
-                    </w:r>
-                    <w:proofErr w:type="spellEnd"/>
-                    <w:r>
-                      <w:rPr>
-                        <w:rFonts w:asciiTheme="majorHAnsi" w:eastAsiaTheme="majorEastAsia" w:hAnsiTheme="majorHAnsi" w:cstheme="majorBidi"/>
-                        <w:sz w:val="80"/>
-                        <w:szCs w:val="80"/>
-                      </w:rPr>
-                      <w:t xml:space="preserve"> Phone Project</w:t>
+                      <w:t>Installation Guide</w:t>
                     </w:r>
                   </w:p>
                 </w:tc>
@@ -163,9 +136,13 @@
             <w:sdt>
               <w:sdtPr>
                 <w:rPr>
-                  <w:rFonts w:asciiTheme="majorHAnsi" w:eastAsiaTheme="majorEastAsia" w:hAnsiTheme="majorHAnsi" w:cstheme="majorBidi"/>
-                  <w:sz w:val="44"/>
-                  <w:szCs w:val="44"/>
+                  <w:rFonts w:ascii="Calibri" w:eastAsia="Times New Roman" w:hAnsi="Calibri" w:cs="Calibri"/>
+                  <w:b/>
+                  <w:bCs/>
+                  <w:color w:val="000000"/>
+                  <w:sz w:val="24"/>
+                  <w:szCs w:val="24"/>
+                  <w:lang w:eastAsia="en-CA"/>
                 </w:rPr>
                 <w:alias w:val="Subtitle"/>
                 <w:id w:val="15524255"/>
@@ -196,11 +173,67 @@
                     </w:pPr>
                     <w:r>
                       <w:rPr>
-                        <w:rFonts w:asciiTheme="majorHAnsi" w:eastAsiaTheme="majorEastAsia" w:hAnsiTheme="majorHAnsi" w:cstheme="majorBidi"/>
-                        <w:sz w:val="44"/>
-                        <w:szCs w:val="44"/>
+                        <w:rFonts w:ascii="Calibri" w:eastAsia="Times New Roman" w:hAnsi="Calibri" w:cs="Calibri"/>
+                        <w:b/>
+                        <w:bCs/>
+                        <w:color w:val="000000"/>
+                        <w:sz w:val="24"/>
+                        <w:szCs w:val="24"/>
+                        <w:lang w:eastAsia="en-CA"/>
                       </w:rPr>
-                      <w:t>Installation Guide</w:t>
+                      <w:t xml:space="preserve">Tsunami Solutions Ltd. </w:t>
+                    </w:r>
+                    <w:proofErr w:type="spellStart"/>
+                    <w:r>
+                      <w:rPr>
+                        <w:rFonts w:ascii="Calibri" w:eastAsia="Times New Roman" w:hAnsi="Calibri" w:cs="Calibri"/>
+                        <w:b/>
+                        <w:bCs/>
+                        <w:color w:val="000000"/>
+                        <w:sz w:val="24"/>
+                        <w:szCs w:val="24"/>
+                        <w:lang w:eastAsia="en-CA"/>
+                      </w:rPr>
+                      <w:t>SafetyLine</w:t>
+                    </w:r>
+                    <w:proofErr w:type="spellEnd"/>
+                    <w:r>
+                      <w:rPr>
+                        <w:rFonts w:ascii="Calibri" w:eastAsia="Times New Roman" w:hAnsi="Calibri" w:cs="Calibri"/>
+                        <w:b/>
+                        <w:bCs/>
+                        <w:color w:val="000000"/>
+                        <w:sz w:val="24"/>
+                        <w:szCs w:val="24"/>
+                        <w:lang w:eastAsia="en-CA"/>
+                      </w:rPr>
+                      <w:t xml:space="preserve"> </w:t>
+                    </w:r>
+                    <w:proofErr w:type="spellStart"/>
+                    <w:r>
+                      <w:rPr>
+                        <w:rFonts w:ascii="Calibri" w:eastAsia="Times New Roman" w:hAnsi="Calibri" w:cs="Calibri"/>
+                        <w:b/>
+                        <w:bCs/>
+                        <w:color w:val="000000"/>
+                        <w:sz w:val="24"/>
+                        <w:szCs w:val="24"/>
+                        <w:lang w:eastAsia="en-CA"/>
+                      </w:rPr>
+                      <w:t>Sonim</w:t>
+                    </w:r>
+                    <w:proofErr w:type="spellEnd"/>
+                    <w:r>
+                      <w:rPr>
+                        <w:rFonts w:ascii="Calibri" w:eastAsia="Times New Roman" w:hAnsi="Calibri" w:cs="Calibri"/>
+                        <w:b/>
+                        <w:bCs/>
+                        <w:color w:val="000000"/>
+                        <w:sz w:val="24"/>
+                        <w:szCs w:val="24"/>
+                        <w:lang w:eastAsia="en-CA"/>
+                      </w:rPr>
+                      <w:t xml:space="preserve"> Rugged Phone Application</w:t>
                     </w:r>
                   </w:p>
                 </w:tc>
@@ -230,46 +263,80 @@
               <w:trHeight w:val="360"/>
               <w:jc w:val="center"/>
             </w:trPr>
-            <w:sdt>
-              <w:sdtPr>
-                <w:rPr>
-                  <w:b/>
-                  <w:bCs/>
-                </w:rPr>
-                <w:alias w:val="Author"/>
-                <w:id w:val="15524260"/>
-                <w:placeholder>
-                  <w:docPart w:val="2CA6DBD3016F4EDCA4F4F51CAFAE7025"/>
-                </w:placeholder>
-                <w:dataBinding w:prefixMappings="xmlns:ns0='http://schemas.openxmlformats.org/package/2006/metadata/core-properties' xmlns:ns1='http://purl.org/dc/elements/1.1/'" w:xpath="/ns0:coreProperties[1]/ns1:creator[1]" w:storeItemID="{6C3C8BC8-F283-45AE-878A-BAB7291924A1}"/>
-                <w:text/>
-              </w:sdtPr>
-              <w:sdtContent>
-                <w:tc>
-                  <w:tcPr>
-                    <w:tcW w:w="5000" w:type="pct"/>
-                    <w:vAlign w:val="center"/>
-                  </w:tcPr>
-                  <w:p>
-                    <w:pPr>
-                      <w:pStyle w:val="NoSpacing"/>
-                      <w:jc w:val="center"/>
-                      <w:rPr>
-                        <w:b/>
-                        <w:bCs/>
-                      </w:rPr>
-                    </w:pPr>
-                    <w:r>
-                      <w:rPr>
-                        <w:b/>
-                        <w:bCs/>
-                      </w:rPr>
-                      <w:t>By Luke Tao</w:t>
-                    </w:r>
-                  </w:p>
-                </w:tc>
-              </w:sdtContent>
-            </w:sdt>
+            <w:tc>
+              <w:tcPr>
+                <w:tcW w:w="5000" w:type="pct"/>
+                <w:vAlign w:val="center"/>
+              </w:tcPr>
+              <w:p>
+                <w:pPr>
+                  <w:pStyle w:val="NoSpacing"/>
+                  <w:jc w:val="center"/>
+                  <w:rPr>
+                    <w:b/>
+                    <w:bCs/>
+                  </w:rPr>
+                </w:pPr>
+                <w:r>
+                  <w:rPr>
+                    <w:b/>
+                    <w:bCs/>
+                  </w:rPr>
+                  <w:t>John Payment</w:t>
+                </w:r>
+              </w:p>
+              <w:p>
+                <w:pPr>
+                  <w:pStyle w:val="NoSpacing"/>
+                  <w:jc w:val="center"/>
+                  <w:rPr>
+                    <w:b/>
+                    <w:bCs/>
+                  </w:rPr>
+                </w:pPr>
+                <w:r>
+                  <w:rPr>
+                    <w:b/>
+                    <w:bCs/>
+                  </w:rPr>
+                  <w:t>Luke Tao</w:t>
+                </w:r>
+              </w:p>
+              <w:p>
+                <w:pPr>
+                  <w:pStyle w:val="NoSpacing"/>
+                  <w:jc w:val="center"/>
+                  <w:rPr>
+                    <w:b/>
+                    <w:bCs/>
+                  </w:rPr>
+                </w:pPr>
+                <w:r>
+                  <w:rPr>
+                    <w:b/>
+                    <w:bCs/>
+                  </w:rPr>
+                  <w:t>Aaron Lee</w:t>
+                </w:r>
+              </w:p>
+              <w:p>
+                <w:pPr>
+                  <w:pStyle w:val="NoSpacing"/>
+                  <w:jc w:val="center"/>
+                  <w:rPr>
+                    <w:b/>
+                    <w:bCs/>
+                  </w:rPr>
+                </w:pPr>
+                <w:r>
+                  <w:rPr>
+                    <w:b/>
+                    <w:bCs/>
+                  </w:rPr>
+                  <w:t>Steve Lo</w:t>
+                </w:r>
+              </w:p>
+            </w:tc>
           </w:tr>
           <w:tr>
             <w:trPr>
@@ -294,13 +361,46 @@
             </w:tc>
           </w:tr>
         </w:tbl>
-        <w:p/>
+        <w:sdt>
+          <w:sdtPr>
+            <w:rPr>
+              <w:b/>
+              <w:bCs/>
+            </w:rPr>
+            <w:alias w:val="Date"/>
+            <w:id w:val="516659546"/>
+            <w:placeholder>
+              <w:docPart w:val="767B0226AF054CCEA50807D4C95A69D9"/>
+            </w:placeholder>
+            <w:dataBinding w:prefixMappings="xmlns:ns0='http://schemas.microsoft.com/office/2006/coverPageProps'" w:xpath="/ns0:CoverPageProperties[1]/ns0:PublishDate[1]" w:storeItemID="{55AF091B-3C7A-41E3-B477-F2FDAA23CFDA}"/>
+            <w:date w:fullDate="2013-05-16T00:00:00Z">
+              <w:dateFormat w:val="M/d/yyyy"/>
+              <w:lid w:val="en-US"/>
+              <w:storeMappedDataAs w:val="dateTime"/>
+              <w:calendar w:val="gregorian"/>
+            </w:date>
+          </w:sdtPr>
+          <w:sdtContent>
+            <w:p>
+              <w:pPr>
+                <w:jc w:val="center"/>
+              </w:pPr>
+              <w:r>
+                <w:rPr>
+                  <w:b/>
+                  <w:bCs/>
+                </w:rPr>
+                <w:t>5/16/2013</w:t>
+              </w:r>
+            </w:p>
+          </w:sdtContent>
+        </w:sdt>
         <w:p/>
         <w:tbl>
           <w:tblPr>
             <w:tblpPr w:leftFromText="187" w:rightFromText="187" w:horzAnchor="margin" w:tblpXSpec="center" w:tblpYSpec="bottom"/>
             <w:tblW w:w="5000" w:type="pct"/>
-            <w:tblLook w:val="04A0"/>
+            <w:tblLook w:val="04A0" w:firstRow="1" w:lastRow="0" w:firstColumn="1" w:lastColumn="0" w:noHBand="0" w:noVBand="1"/>
           </w:tblPr>
           <w:tblGrid>
             <w:gridCol w:w="9576"/>
@@ -342,6 +442,7 @@
           <w:docPartUnique/>
         </w:docPartObj>
       </w:sdtPr>
+      <w:sdtEndPr/>
       <w:sdtContent>
         <w:p>
           <w:pPr>
@@ -360,6 +461,7 @@
             <w:rPr>
               <w:rFonts w:eastAsiaTheme="minorEastAsia"/>
               <w:noProof/>
+              <w:lang w:val="en-CA" w:eastAsia="en-CA"/>
             </w:rPr>
           </w:pPr>
           <w:r>
@@ -371,7 +473,7 @@
           <w:r>
             <w:fldChar w:fldCharType="separate"/>
           </w:r>
-          <w:hyperlink w:anchor="_Toc356382241" w:history="1">
+          <w:hyperlink w:anchor="_Toc356427443" w:history="1">
             <w:r>
               <w:rPr>
                 <w:rStyle w:val="Hyperlink"/>
@@ -398,7 +500,7 @@
                 <w:noProof/>
                 <w:webHidden/>
               </w:rPr>
-              <w:instrText xml:space="preserve"> PAGEREF _Toc356382241 \h </w:instrText>
+              <w:instrText xml:space="preserve"> PAGEREF _Toc356427443 \h </w:instrText>
             </w:r>
             <w:r>
               <w:rPr>
@@ -438,15 +540,16 @@
             <w:rPr>
               <w:rFonts w:eastAsiaTheme="minorEastAsia"/>
               <w:noProof/>
+              <w:lang w:val="en-CA" w:eastAsia="en-CA"/>
             </w:rPr>
           </w:pPr>
-          <w:hyperlink w:anchor="_Toc356382242" w:history="1">
+          <w:hyperlink w:anchor="_Toc356427444" w:history="1">
             <w:r>
               <w:rPr>
                 <w:rStyle w:val="Hyperlink"/>
                 <w:noProof/>
               </w:rPr>
-              <w:t>Installing Java ME to NetBeans 7.3</w:t>
+              <w:t>Integrating Java ME SDK to NetBeans</w:t>
             </w:r>
             <w:r>
               <w:rPr>
@@ -467,7 +570,7 @@
                 <w:noProof/>
                 <w:webHidden/>
               </w:rPr>
-              <w:instrText xml:space="preserve"> PAGEREF _Toc356382242 \h </w:instrText>
+              <w:instrText xml:space="preserve"> PAGEREF _Toc356427444 \h </w:instrText>
             </w:r>
             <w:r>
               <w:rPr>
@@ -499,6 +602,286 @@
           </w:hyperlink>
         </w:p>
         <w:p>
+          <w:pPr>
+            <w:pStyle w:val="TOC2"/>
+            <w:tabs>
+              <w:tab w:val="right" w:leader="dot" w:pos="9350"/>
+            </w:tabs>
+            <w:rPr>
+              <w:rFonts w:eastAsiaTheme="minorEastAsia"/>
+              <w:noProof/>
+              <w:lang w:val="en-CA" w:eastAsia="en-CA"/>
+            </w:rPr>
+          </w:pPr>
+          <w:hyperlink w:anchor="_Toc356427445" w:history="1">
+            <w:r>
+              <w:rPr>
+                <w:rStyle w:val="Hyperlink"/>
+                <w:noProof/>
+              </w:rPr>
+              <w:t>Integrating through a New Mobile Application Project</w:t>
+            </w:r>
+            <w:r>
+              <w:rPr>
+                <w:noProof/>
+                <w:webHidden/>
+              </w:rPr>
+              <w:tab/>
+            </w:r>
+            <w:r>
+              <w:rPr>
+                <w:noProof/>
+                <w:webHidden/>
+              </w:rPr>
+              <w:fldChar w:fldCharType="begin"/>
+            </w:r>
+            <w:r>
+              <w:rPr>
+                <w:noProof/>
+                <w:webHidden/>
+              </w:rPr>
+              <w:instrText xml:space="preserve"> PAGEREF _Toc356427445 \h </w:instrText>
+            </w:r>
+            <w:r>
+              <w:rPr>
+                <w:noProof/>
+                <w:webHidden/>
+              </w:rPr>
+            </w:r>
+            <w:r>
+              <w:rPr>
+                <w:noProof/>
+                <w:webHidden/>
+              </w:rPr>
+              <w:fldChar w:fldCharType="separate"/>
+            </w:r>
+            <w:r>
+              <w:rPr>
+                <w:noProof/>
+                <w:webHidden/>
+              </w:rPr>
+              <w:t>5</w:t>
+            </w:r>
+            <w:r>
+              <w:rPr>
+                <w:noProof/>
+                <w:webHidden/>
+              </w:rPr>
+              <w:fldChar w:fldCharType="end"/>
+            </w:r>
+          </w:hyperlink>
+        </w:p>
+        <w:p>
+          <w:pPr>
+            <w:pStyle w:val="TOC2"/>
+            <w:tabs>
+              <w:tab w:val="right" w:leader="dot" w:pos="9350"/>
+            </w:tabs>
+            <w:rPr>
+              <w:rFonts w:eastAsiaTheme="minorEastAsia"/>
+              <w:noProof/>
+              <w:lang w:val="en-CA" w:eastAsia="en-CA"/>
+            </w:rPr>
+          </w:pPr>
+          <w:hyperlink w:anchor="_Toc356427446" w:history="1">
+            <w:r>
+              <w:rPr>
+                <w:rStyle w:val="Hyperlink"/>
+                <w:noProof/>
+              </w:rPr>
+              <w:t>Integrating through an Existing Mobile Application Project</w:t>
+            </w:r>
+            <w:r>
+              <w:rPr>
+                <w:noProof/>
+                <w:webHidden/>
+              </w:rPr>
+              <w:tab/>
+            </w:r>
+            <w:r>
+              <w:rPr>
+                <w:noProof/>
+                <w:webHidden/>
+              </w:rPr>
+              <w:fldChar w:fldCharType="begin"/>
+            </w:r>
+            <w:r>
+              <w:rPr>
+                <w:noProof/>
+                <w:webHidden/>
+              </w:rPr>
+              <w:instrText xml:space="preserve"> PAGEREF _Toc356427446 \h </w:instrText>
+            </w:r>
+            <w:r>
+              <w:rPr>
+                <w:noProof/>
+                <w:webHidden/>
+              </w:rPr>
+            </w:r>
+            <w:r>
+              <w:rPr>
+                <w:noProof/>
+                <w:webHidden/>
+              </w:rPr>
+              <w:fldChar w:fldCharType="separate"/>
+            </w:r>
+            <w:r>
+              <w:rPr>
+                <w:noProof/>
+                <w:webHidden/>
+              </w:rPr>
+              <w:t>7</w:t>
+            </w:r>
+            <w:r>
+              <w:rPr>
+                <w:noProof/>
+                <w:webHidden/>
+              </w:rPr>
+              <w:fldChar w:fldCharType="end"/>
+            </w:r>
+          </w:hyperlink>
+        </w:p>
+        <w:p>
+          <w:pPr>
+            <w:pStyle w:val="TOC2"/>
+            <w:tabs>
+              <w:tab w:val="right" w:leader="dot" w:pos="9350"/>
+            </w:tabs>
+            <w:rPr>
+              <w:rFonts w:eastAsiaTheme="minorEastAsia"/>
+              <w:noProof/>
+              <w:lang w:val="en-CA" w:eastAsia="en-CA"/>
+            </w:rPr>
+          </w:pPr>
+          <w:hyperlink w:anchor="_Toc356427447" w:history="1">
+            <w:r>
+              <w:rPr>
+                <w:rStyle w:val="Hyperlink"/>
+                <w:noProof/>
+              </w:rPr>
+              <w:t>Adding the Java ME SDK Platform</w:t>
+            </w:r>
+            <w:r>
+              <w:rPr>
+                <w:noProof/>
+                <w:webHidden/>
+              </w:rPr>
+              <w:tab/>
+            </w:r>
+            <w:r>
+              <w:rPr>
+                <w:noProof/>
+                <w:webHidden/>
+              </w:rPr>
+              <w:fldChar w:fldCharType="begin"/>
+            </w:r>
+            <w:r>
+              <w:rPr>
+                <w:noProof/>
+                <w:webHidden/>
+              </w:rPr>
+              <w:instrText xml:space="preserve"> PAGEREF _Toc356427447 \h </w:instrText>
+            </w:r>
+            <w:r>
+              <w:rPr>
+                <w:noProof/>
+                <w:webHidden/>
+              </w:rPr>
+            </w:r>
+            <w:r>
+              <w:rPr>
+                <w:noProof/>
+                <w:webHidden/>
+              </w:rPr>
+              <w:fldChar w:fldCharType="separate"/>
+            </w:r>
+            <w:r>
+              <w:rPr>
+                <w:noProof/>
+                <w:webHidden/>
+              </w:rPr>
+              <w:t>9</w:t>
+            </w:r>
+            <w:r>
+              <w:rPr>
+                <w:noProof/>
+                <w:webHidden/>
+              </w:rPr>
+              <w:fldChar w:fldCharType="end"/>
+            </w:r>
+          </w:hyperlink>
+        </w:p>
+        <w:p>
+          <w:pPr>
+            <w:pStyle w:val="TOC1"/>
+            <w:tabs>
+              <w:tab w:val="right" w:leader="dot" w:pos="9350"/>
+            </w:tabs>
+            <w:rPr>
+              <w:rFonts w:eastAsiaTheme="minorEastAsia"/>
+              <w:noProof/>
+              <w:lang w:val="en-CA" w:eastAsia="en-CA"/>
+            </w:rPr>
+          </w:pPr>
+          <w:hyperlink w:anchor="_Toc356427448" w:history="1">
+            <w:r>
+              <w:rPr>
+                <w:rStyle w:val="Hyperlink"/>
+                <w:noProof/>
+              </w:rPr>
+              <w:t>Running the Java Mobile Emulator</w:t>
+            </w:r>
+            <w:r>
+              <w:rPr>
+                <w:noProof/>
+                <w:webHidden/>
+              </w:rPr>
+              <w:tab/>
+            </w:r>
+            <w:r>
+              <w:rPr>
+                <w:noProof/>
+                <w:webHidden/>
+              </w:rPr>
+              <w:fldChar w:fldCharType="begin"/>
+            </w:r>
+            <w:r>
+              <w:rPr>
+                <w:noProof/>
+                <w:webHidden/>
+              </w:rPr>
+              <w:instrText xml:space="preserve"> PAGEREF _Toc356427448 \h </w:instrText>
+            </w:r>
+            <w:r>
+              <w:rPr>
+                <w:noProof/>
+                <w:webHidden/>
+              </w:rPr>
+            </w:r>
+            <w:r>
+              <w:rPr>
+                <w:noProof/>
+                <w:webHidden/>
+              </w:rPr>
+              <w:fldChar w:fldCharType="separate"/>
+            </w:r>
+            <w:r>
+              <w:rPr>
+                <w:noProof/>
+                <w:webHidden/>
+              </w:rPr>
+              <w:t>13</w:t>
+            </w:r>
+            <w:r>
+              <w:rPr>
+                <w:noProof/>
+                <w:webHidden/>
+              </w:rPr>
+              <w:fldChar w:fldCharType="end"/>
+            </w:r>
+          </w:hyperlink>
+        </w:p>
+        <w:p>
           <w:r>
             <w:fldChar w:fldCharType="end"/>
           </w:r>
@@ -518,7 +901,7 @@
           <w:szCs w:val="40"/>
         </w:rPr>
       </w:pPr>
-      <w:bookmarkStart w:id="0" w:name="_Toc356382241"/>
+      <w:bookmarkStart w:id="0" w:name="_Toc356427443"/>
       <w:r>
         <w:rPr>
           <w:sz w:val="40"/>
@@ -532,7 +915,15 @@
     <w:p>
       <w:r>
         <w:tab/>
-        <w:t xml:space="preserve">The steps below provides a link to download and install requirements in order to run the </w:t>
+        <w:t xml:space="preserve">The </w:t>
+      </w:r>
+      <w:proofErr w:type="gramStart"/>
+      <w:r>
+        <w:t>steps below provides</w:t>
+      </w:r>
+      <w:proofErr w:type="gramEnd"/>
+      <w:r>
+        <w:t xml:space="preserve"> a link to download and install requirements in order to run the </w:t>
       </w:r>
       <w:proofErr w:type="spellStart"/>
       <w:r>
@@ -554,7 +945,7 @@
       <w:r>
         <w:t xml:space="preserve">Download the Java SE Development Kit 7u21 from </w:t>
       </w:r>
-      <w:hyperlink r:id="rId8" w:history="1">
+      <w:hyperlink r:id="rId10" w:history="1">
         <w:r>
           <w:rPr>
             <w:rStyle w:val="Hyperlink"/>
@@ -581,6 +972,7 @@
       <w:r>
         <w:rPr>
           <w:noProof/>
+          <w:lang w:val="en-CA" w:eastAsia="en-CA"/>
         </w:rPr>
         <w:drawing>
           <wp:inline distT="0" distB="0" distL="0" distR="0">
@@ -600,7 +992,7 @@
                     </pic:cNvPicPr>
                   </pic:nvPicPr>
                   <pic:blipFill>
-                    <a:blip r:embed="rId9" cstate="print"/>
+                    <a:blip r:embed="rId11" cstate="print"/>
                     <a:srcRect/>
                     <a:stretch>
                       <a:fillRect/>
@@ -697,7 +1089,7 @@
       <w:r>
         <w:t xml:space="preserve"> 7.3 from </w:t>
       </w:r>
-      <w:hyperlink r:id="rId10" w:history="1">
+      <w:hyperlink r:id="rId12" w:history="1">
         <w:r>
           <w:rPr>
             <w:rStyle w:val="Hyperlink"/>
@@ -713,6 +1105,7 @@
       <w:r>
         <w:rPr>
           <w:noProof/>
+          <w:lang w:val="en-CA" w:eastAsia="en-CA"/>
         </w:rPr>
         <w:drawing>
           <wp:inline distT="0" distB="0" distL="0" distR="0">
@@ -730,10 +1123,10 @@
                     <pic:cNvPicPr/>
                   </pic:nvPicPr>
                   <pic:blipFill>
-                    <a:blip r:embed="rId11" cstate="print">
+                    <a:blip r:embed="rId13" cstate="print">
                       <a:extLst>
                         <a:ext uri="{28A0092B-C50C-407E-A947-70E740481C1C}">
-                          <a14:useLocalDpi xmlns="" xmlns:wpc="http://schemas.microsoft.com/office/word/2010/wordprocessingCanvas" xmlns:mc="http://schemas.openxmlformats.org/markup-compatibility/2006" xmlns:o="urn:schemas-microsoft-com:office:office" xmlns:v="urn:schemas-microsoft-com:vml" xmlns:wp14="http://schemas.microsoft.com/office/word/2010/wordprocessingDrawing" xmlns:w10="urn:schemas-microsoft-com:office:word" xmlns:w="http://schemas.openxmlformats.org/wordprocessingml/2006/main" xmlns:w14="http://schemas.microsoft.com/office/word/2010/wordml" xmlns:wpg="http://schemas.microsoft.com/office/word/2010/wordprocessingGroup" xmlns:wpi="http://schemas.microsoft.com/office/word/2010/wordprocessingInk" xmlns:wps="http://schemas.microsoft.com/office/word/2010/wordprocessingShape" xmlns:a14="http://schemas.microsoft.com/office/drawing/2010/main" val="0"/>
+                          <a14:useLocalDpi xmlns:a14="http://schemas.microsoft.com/office/drawing/2010/main" val="0"/>
                         </a:ext>
                       </a:extLst>
                     </a:blip>
@@ -777,7 +1170,7 @@
       <w:r>
         <w:t xml:space="preserve">Java ME SDK 3.2 from </w:t>
       </w:r>
-      <w:hyperlink r:id="rId12" w:history="1">
+      <w:hyperlink r:id="rId14" w:history="1">
         <w:r>
           <w:rPr>
             <w:rStyle w:val="Hyperlink"/>
@@ -793,6 +1186,7 @@
       <w:r>
         <w:rPr>
           <w:noProof/>
+          <w:lang w:val="en-CA" w:eastAsia="en-CA"/>
         </w:rPr>
         <w:drawing>
           <wp:inline distT="0" distB="0" distL="0" distR="0">
@@ -810,10 +1204,10 @@
                     <pic:cNvPicPr/>
                   </pic:nvPicPr>
                   <pic:blipFill>
-                    <a:blip r:embed="rId13" cstate="print">
+                    <a:blip r:embed="rId15" cstate="print">
                       <a:extLst>
                         <a:ext uri="{28A0092B-C50C-407E-A947-70E740481C1C}">
-                          <a14:useLocalDpi xmlns="" xmlns:wpc="http://schemas.microsoft.com/office/word/2010/wordprocessingCanvas" xmlns:mc="http://schemas.openxmlformats.org/markup-compatibility/2006" xmlns:o="urn:schemas-microsoft-com:office:office" xmlns:v="urn:schemas-microsoft-com:vml" xmlns:wp14="http://schemas.microsoft.com/office/word/2010/wordprocessingDrawing" xmlns:w10="urn:schemas-microsoft-com:office:word" xmlns:w="http://schemas.openxmlformats.org/wordprocessingml/2006/main" xmlns:w14="http://schemas.microsoft.com/office/word/2010/wordml" xmlns:wpg="http://schemas.microsoft.com/office/word/2010/wordprocessingGroup" xmlns:wpi="http://schemas.microsoft.com/office/word/2010/wordprocessingInk" xmlns:wps="http://schemas.microsoft.com/office/word/2010/wordprocessingShape" xmlns:a14="http://schemas.microsoft.com/office/drawing/2010/main" val="0"/>
+                          <a14:useLocalDpi xmlns:a14="http://schemas.microsoft.com/office/drawing/2010/main" val="0"/>
                         </a:ext>
                       </a:extLst>
                     </a:blip>
@@ -841,6 +1235,8 @@
       <w:pPr>
         <w:pStyle w:val="ListParagraph"/>
       </w:pPr>
+      <w:bookmarkStart w:id="1" w:name="_GoBack"/>
+      <w:bookmarkEnd w:id="1"/>
     </w:p>
     <w:p/>
     <w:p/>
@@ -854,14 +1250,35 @@
           <w:szCs w:val="40"/>
         </w:rPr>
       </w:pPr>
-      <w:bookmarkStart w:id="1" w:name="_Toc356382242"/>
+      <w:bookmarkStart w:id="2" w:name="_Toc356427444"/>
       <w:r>
         <w:rPr>
           <w:sz w:val="40"/>
           <w:szCs w:val="40"/>
         </w:rPr>
         <w:lastRenderedPageBreak/>
-        <w:t xml:space="preserve">Installing Java ME to </w:t>
+        <w:t>Integrating</w:t>
+      </w:r>
+      <w:r>
+        <w:rPr>
+          <w:sz w:val="40"/>
+          <w:szCs w:val="40"/>
+        </w:rPr>
+        <w:t xml:space="preserve"> Java ME </w:t>
+      </w:r>
+      <w:r>
+        <w:rPr>
+          <w:sz w:val="40"/>
+          <w:szCs w:val="40"/>
+        </w:rPr>
+        <w:t xml:space="preserve">SDK </w:t>
+      </w:r>
+      <w:r>
+        <w:rPr>
+          <w:sz w:val="40"/>
+          <w:szCs w:val="40"/>
+        </w:rPr>
+        <w:t xml:space="preserve">to </w:t>
       </w:r>
       <w:proofErr w:type="spellStart"/>
       <w:r>
@@ -871,23 +1288,1253 @@
         </w:rPr>
         <w:t>NetBeans</w:t>
       </w:r>
+      <w:bookmarkEnd w:id="2"/>
       <w:proofErr w:type="spellEnd"/>
-      <w:r>
+    </w:p>
+    <w:p>
+      <w:r>
+        <w:t xml:space="preserve"> </w:t>
+      </w:r>
+      <w:r>
+        <w:tab/>
+        <w:t xml:space="preserve">Now that you installed the JDK, </w:t>
+      </w:r>
+      <w:proofErr w:type="spellStart"/>
+      <w:r>
+        <w:t>NetB</w:t>
+      </w:r>
+      <w:r>
+        <w:t>eans</w:t>
+      </w:r>
+      <w:proofErr w:type="spellEnd"/>
+      <w:r>
+        <w:t xml:space="preserve">, and Java ME, it's now time </w:t>
+      </w:r>
+      <w:r>
+        <w:t xml:space="preserve">to integrate the Java ME to </w:t>
+      </w:r>
+      <w:proofErr w:type="spellStart"/>
+      <w:r>
+        <w:t>NetB</w:t>
+      </w:r>
+      <w:r>
+        <w:t>eans</w:t>
+      </w:r>
+      <w:proofErr w:type="spellEnd"/>
+      <w:r>
+        <w:t xml:space="preserve"> so that we can run the apps for our mobile emulator.</w:t>
+      </w:r>
+    </w:p>
+    <w:p>
+      <w:pPr>
+        <w:pStyle w:val="Heading2"/>
+        <w:rPr>
+          <w:sz w:val="32"/>
+          <w:szCs w:val="32"/>
+        </w:rPr>
+      </w:pPr>
+      <w:bookmarkStart w:id="3" w:name="_Toc356427445"/>
+      <w:r>
+        <w:rPr>
+          <w:sz w:val="32"/>
+          <w:szCs w:val="32"/>
+        </w:rPr>
+        <w:t>Integrating through a New Mobile Application Project</w:t>
+      </w:r>
+      <w:bookmarkEnd w:id="3"/>
+    </w:p>
+    <w:p>
+      <w:pPr>
+        <w:pStyle w:val="ListParagraph"/>
+        <w:numPr>
+          <w:ilvl w:val="0"/>
+          <w:numId w:val="9"/>
+        </w:numPr>
+      </w:pPr>
+      <w:r>
+        <w:t>Go to File -&gt; New Project and you will come across this window. Under Categories, select “Java ME” and “Mobile Application” under Projects.</w:t>
+      </w:r>
+      <w:r>
+        <w:t xml:space="preserve"> Click “Next &gt;”.</w:t>
+      </w:r>
+    </w:p>
+    <w:p>
+      <w:r>
+        <w:rPr>
+          <w:noProof/>
+          <w:lang w:val="en-CA" w:eastAsia="en-CA"/>
+        </w:rPr>
+        <w:drawing>
+          <wp:inline distT="0" distB="0" distL="0" distR="0">
+            <wp:extent cx="5943600" cy="4088745"/>
+            <wp:effectExtent l="0" t="0" r="0" b="0"/>
+            <wp:docPr id="1" name="Picture 1" descr="C:\Users\Luke\Desktop\Capture.PNG"/>
+            <wp:cNvGraphicFramePr>
+              <a:graphicFrameLocks xmlns:a="http://schemas.openxmlformats.org/drawingml/2006/main" noChangeAspect="1"/>
+            </wp:cNvGraphicFramePr>
+            <a:graphic xmlns:a="http://schemas.openxmlformats.org/drawingml/2006/main">
+              <a:graphicData uri="http://schemas.openxmlformats.org/drawingml/2006/picture">
+                <pic:pic xmlns:pic="http://schemas.openxmlformats.org/drawingml/2006/picture">
+                  <pic:nvPicPr>
+                    <pic:cNvPr id="0" name="Picture 1" descr="C:\Users\Luke\Desktop\Capture.PNG"/>
+                    <pic:cNvPicPr>
+                      <a:picLocks noChangeAspect="1" noChangeArrowheads="1"/>
+                    </pic:cNvPicPr>
+                  </pic:nvPicPr>
+                  <pic:blipFill>
+                    <a:blip r:embed="rId16">
+                      <a:extLst>
+                        <a:ext uri="{28A0092B-C50C-407E-A947-70E740481C1C}">
+                          <a14:useLocalDpi xmlns:a14="http://schemas.microsoft.com/office/drawing/2010/main" val="0"/>
+                        </a:ext>
+                      </a:extLst>
+                    </a:blip>
+                    <a:srcRect/>
+                    <a:stretch>
+                      <a:fillRect/>
+                    </a:stretch>
+                  </pic:blipFill>
+                  <pic:spPr bwMode="auto">
+                    <a:xfrm>
+                      <a:off x="0" y="0"/>
+                      <a:ext cx="5943600" cy="4088745"/>
+                    </a:xfrm>
+                    <a:prstGeom prst="rect">
+                      <a:avLst/>
+                    </a:prstGeom>
+                    <a:noFill/>
+                    <a:ln>
+                      <a:noFill/>
+                    </a:ln>
+                  </pic:spPr>
+                </pic:pic>
+              </a:graphicData>
+            </a:graphic>
+          </wp:inline>
+        </w:drawing>
+      </w:r>
+    </w:p>
+    <w:p/>
+    <w:p/>
+    <w:p/>
+    <w:p/>
+    <w:p/>
+    <w:p/>
+    <w:p/>
+    <w:p>
+      <w:pPr>
+        <w:pStyle w:val="ListParagraph"/>
+        <w:numPr>
+          <w:ilvl w:val="0"/>
+          <w:numId w:val="9"/>
+        </w:numPr>
+      </w:pPr>
+      <w:r>
+        <w:lastRenderedPageBreak/>
+        <w:t>On the next step, it will ask you to install a platform, Click “Install SDK/Platform/Emulator…</w:t>
+      </w:r>
+      <w:proofErr w:type="gramStart"/>
+      <w:r>
+        <w:t>”:</w:t>
+      </w:r>
+      <w:proofErr w:type="gramEnd"/>
+    </w:p>
+    <w:p>
+      <w:pPr>
+        <w:pStyle w:val="ListParagraph"/>
+      </w:pPr>
+      <w:r>
+        <w:rPr>
+          <w:rFonts w:ascii="Calibri" w:eastAsia="Calibri" w:hAnsi="Calibri" w:cs="Times New Roman"/>
+          <w:noProof/>
+          <w:lang w:val="en-CA" w:eastAsia="en-CA"/>
+        </w:rPr>
+        <w:drawing>
+          <wp:inline distT="0" distB="0" distL="0" distR="0" wp14:anchorId="4A279077" wp14:editId="6ADE08CF">
+            <wp:extent cx="5010850" cy="4439270"/>
+            <wp:effectExtent l="0" t="0" r="0" b="0"/>
+            <wp:docPr id="5" name="Picture 5"/>
+            <wp:cNvGraphicFramePr>
+              <a:graphicFrameLocks xmlns:a="http://schemas.openxmlformats.org/drawingml/2006/main" noChangeAspect="1"/>
+            </wp:cNvGraphicFramePr>
+            <a:graphic xmlns:a="http://schemas.openxmlformats.org/drawingml/2006/main">
+              <a:graphicData uri="http://schemas.openxmlformats.org/drawingml/2006/picture">
+                <pic:pic xmlns:pic="http://schemas.openxmlformats.org/drawingml/2006/picture">
+                  <pic:nvPicPr>
+                    <pic:cNvPr id="0" name="Capture.PNG"/>
+                    <pic:cNvPicPr/>
+                  </pic:nvPicPr>
+                  <pic:blipFill>
+                    <a:blip r:embed="rId17">
+                      <a:extLst>
+                        <a:ext uri="{28A0092B-C50C-407E-A947-70E740481C1C}">
+                          <a14:useLocalDpi xmlns:a14="http://schemas.microsoft.com/office/drawing/2010/main" val="0"/>
+                        </a:ext>
+                      </a:extLst>
+                    </a:blip>
+                    <a:stretch>
+                      <a:fillRect/>
+                    </a:stretch>
+                  </pic:blipFill>
+                  <pic:spPr>
+                    <a:xfrm>
+                      <a:off x="0" y="0"/>
+                      <a:ext cx="5010850" cy="4439270"/>
+                    </a:xfrm>
+                    <a:prstGeom prst="rect">
+                      <a:avLst/>
+                    </a:prstGeom>
+                  </pic:spPr>
+                </pic:pic>
+              </a:graphicData>
+            </a:graphic>
+          </wp:inline>
+        </w:drawing>
+      </w:r>
+    </w:p>
+    <w:p/>
+    <w:p/>
+    <w:p>
+      <w:r>
+        <w:br w:type="page"/>
+      </w:r>
+    </w:p>
+    <w:p>
+      <w:pPr>
+        <w:pStyle w:val="Heading2"/>
+        <w:rPr>
+          <w:sz w:val="32"/>
+          <w:szCs w:val="32"/>
+        </w:rPr>
+      </w:pPr>
+      <w:bookmarkStart w:id="4" w:name="_Toc356427446"/>
+      <w:r>
+        <w:rPr>
+          <w:sz w:val="32"/>
+          <w:szCs w:val="32"/>
+        </w:rPr>
+        <w:lastRenderedPageBreak/>
+        <w:t>Integrating through an Existing Mobile Application Project</w:t>
+      </w:r>
+      <w:bookmarkEnd w:id="4"/>
+    </w:p>
+    <w:p>
+      <w:pPr>
+        <w:pStyle w:val="ListParagraph"/>
+        <w:numPr>
+          <w:ilvl w:val="0"/>
+          <w:numId w:val="11"/>
+        </w:numPr>
+      </w:pPr>
+      <w:r>
+        <w:t xml:space="preserve">Go to File -&gt; Open Project </w:t>
+      </w:r>
+      <w:r>
+        <w:t>and select an existing project. Click “Open Project”.</w:t>
+      </w:r>
+    </w:p>
+    <w:p>
+      <w:pPr>
+        <w:pStyle w:val="ListParagraph"/>
+      </w:pPr>
+      <w:r>
+        <w:rPr>
+          <w:noProof/>
+          <w:lang w:val="en-CA" w:eastAsia="en-CA"/>
+        </w:rPr>
+        <w:drawing>
+          <wp:inline distT="0" distB="0" distL="0" distR="0">
+            <wp:extent cx="5943600" cy="3090366"/>
+            <wp:effectExtent l="0" t="0" r="0" b="0"/>
+            <wp:docPr id="11" name="Picture 11" descr="C:\Users\Luke\Desktop\Capture.PNG"/>
+            <wp:cNvGraphicFramePr>
+              <a:graphicFrameLocks xmlns:a="http://schemas.openxmlformats.org/drawingml/2006/main" noChangeAspect="1"/>
+            </wp:cNvGraphicFramePr>
+            <a:graphic xmlns:a="http://schemas.openxmlformats.org/drawingml/2006/main">
+              <a:graphicData uri="http://schemas.openxmlformats.org/drawingml/2006/picture">
+                <pic:pic xmlns:pic="http://schemas.openxmlformats.org/drawingml/2006/picture">
+                  <pic:nvPicPr>
+                    <pic:cNvPr id="0" name="Picture 2" descr="C:\Users\Luke\Desktop\Capture.PNG"/>
+                    <pic:cNvPicPr>
+                      <a:picLocks noChangeAspect="1" noChangeArrowheads="1"/>
+                    </pic:cNvPicPr>
+                  </pic:nvPicPr>
+                  <pic:blipFill>
+                    <a:blip r:embed="rId18">
+                      <a:extLst>
+                        <a:ext uri="{28A0092B-C50C-407E-A947-70E740481C1C}">
+                          <a14:useLocalDpi xmlns:a14="http://schemas.microsoft.com/office/drawing/2010/main" val="0"/>
+                        </a:ext>
+                      </a:extLst>
+                    </a:blip>
+                    <a:srcRect/>
+                    <a:stretch>
+                      <a:fillRect/>
+                    </a:stretch>
+                  </pic:blipFill>
+                  <pic:spPr bwMode="auto">
+                    <a:xfrm>
+                      <a:off x="0" y="0"/>
+                      <a:ext cx="5943600" cy="3090366"/>
+                    </a:xfrm>
+                    <a:prstGeom prst="rect">
+                      <a:avLst/>
+                    </a:prstGeom>
+                    <a:noFill/>
+                    <a:ln>
+                      <a:noFill/>
+                    </a:ln>
+                  </pic:spPr>
+                </pic:pic>
+              </a:graphicData>
+            </a:graphic>
+          </wp:inline>
+        </w:drawing>
+      </w:r>
+    </w:p>
+    <w:p/>
+    <w:p>
+      <w:pPr>
+        <w:pStyle w:val="ListParagraph"/>
+        <w:numPr>
+          <w:ilvl w:val="0"/>
+          <w:numId w:val="11"/>
+        </w:numPr>
+      </w:pPr>
+      <w:r>
+        <w:t xml:space="preserve">Afterwards, </w:t>
+      </w:r>
+      <w:r>
+        <w:t xml:space="preserve">go to the “Projects” window, </w:t>
+      </w:r>
+      <w:r>
+        <w:t>right click on the project and select “Properties”</w:t>
+      </w:r>
+      <w:r>
+        <w:t>.</w:t>
+      </w:r>
+    </w:p>
+    <w:p>
+      <w:pPr>
+        <w:pStyle w:val="ListParagraph"/>
+      </w:pPr>
+      <w:r>
+        <w:rPr>
+          <w:noProof/>
+          <w:lang w:val="en-CA" w:eastAsia="en-CA"/>
+        </w:rPr>
+        <w:drawing>
+          <wp:inline distT="0" distB="0" distL="0" distR="0">
+            <wp:extent cx="2381250" cy="809625"/>
+            <wp:effectExtent l="0" t="0" r="0" b="0"/>
+            <wp:docPr id="12" name="Picture 12" descr="C:\Users\Luke\Desktop\Capture2.PNG"/>
+            <wp:cNvGraphicFramePr>
+              <a:graphicFrameLocks xmlns:a="http://schemas.openxmlformats.org/drawingml/2006/main" noChangeAspect="1"/>
+            </wp:cNvGraphicFramePr>
+            <a:graphic xmlns:a="http://schemas.openxmlformats.org/drawingml/2006/main">
+              <a:graphicData uri="http://schemas.openxmlformats.org/drawingml/2006/picture">
+                <pic:pic xmlns:pic="http://schemas.openxmlformats.org/drawingml/2006/picture">
+                  <pic:nvPicPr>
+                    <pic:cNvPr id="0" name="Picture 3" descr="C:\Users\Luke\Desktop\Capture2.PNG"/>
+                    <pic:cNvPicPr>
+                      <a:picLocks noChangeAspect="1" noChangeArrowheads="1"/>
+                    </pic:cNvPicPr>
+                  </pic:nvPicPr>
+                  <pic:blipFill>
+                    <a:blip r:embed="rId19">
+                      <a:extLst>
+                        <a:ext uri="{28A0092B-C50C-407E-A947-70E740481C1C}">
+                          <a14:useLocalDpi xmlns:a14="http://schemas.microsoft.com/office/drawing/2010/main" val="0"/>
+                        </a:ext>
+                      </a:extLst>
+                    </a:blip>
+                    <a:srcRect/>
+                    <a:stretch>
+                      <a:fillRect/>
+                    </a:stretch>
+                  </pic:blipFill>
+                  <pic:spPr bwMode="auto">
+                    <a:xfrm>
+                      <a:off x="0" y="0"/>
+                      <a:ext cx="2381250" cy="809625"/>
+                    </a:xfrm>
+                    <a:prstGeom prst="rect">
+                      <a:avLst/>
+                    </a:prstGeom>
+                    <a:noFill/>
+                    <a:ln>
+                      <a:noFill/>
+                    </a:ln>
+                  </pic:spPr>
+                </pic:pic>
+              </a:graphicData>
+            </a:graphic>
+          </wp:inline>
+        </w:drawing>
+      </w:r>
+    </w:p>
+    <w:p>
+      <w:pPr>
+        <w:pStyle w:val="ListParagraph"/>
+      </w:pPr>
+    </w:p>
+    <w:p>
+      <w:pPr>
+        <w:pStyle w:val="ListParagraph"/>
+      </w:pPr>
+    </w:p>
+    <w:p>
+      <w:pPr>
+        <w:pStyle w:val="ListParagraph"/>
+      </w:pPr>
+    </w:p>
+    <w:p>
+      <w:pPr>
+        <w:pStyle w:val="ListParagraph"/>
+      </w:pPr>
+    </w:p>
+    <w:p>
+      <w:pPr>
+        <w:pStyle w:val="ListParagraph"/>
+      </w:pPr>
+    </w:p>
+    <w:p>
+      <w:pPr>
+        <w:pStyle w:val="ListParagraph"/>
+      </w:pPr>
+    </w:p>
+    <w:p>
+      <w:pPr>
+        <w:pStyle w:val="ListParagraph"/>
+      </w:pPr>
+    </w:p>
+    <w:p>
+      <w:pPr>
+        <w:pStyle w:val="ListParagraph"/>
+      </w:pPr>
+    </w:p>
+    <w:p>
+      <w:pPr>
+        <w:pStyle w:val="ListParagraph"/>
+      </w:pPr>
+    </w:p>
+    <w:p>
+      <w:pPr>
+        <w:pStyle w:val="ListParagraph"/>
+      </w:pPr>
+    </w:p>
+    <w:p>
+      <w:pPr>
+        <w:pStyle w:val="ListParagraph"/>
+      </w:pPr>
+    </w:p>
+    <w:p>
+      <w:pPr>
+        <w:pStyle w:val="ListParagraph"/>
+      </w:pPr>
+    </w:p>
+    <w:p>
+      <w:pPr>
+        <w:pStyle w:val="ListParagraph"/>
+      </w:pPr>
+    </w:p>
+    <w:p>
+      <w:pPr>
+        <w:pStyle w:val="ListParagraph"/>
+      </w:pPr>
+    </w:p>
+    <w:p>
+      <w:pPr>
+        <w:pStyle w:val="ListParagraph"/>
+      </w:pPr>
+    </w:p>
+    <w:p>
+      <w:pPr>
+        <w:pStyle w:val="ListParagraph"/>
+      </w:pPr>
+    </w:p>
+    <w:p>
+      <w:pPr>
+        <w:pStyle w:val="ListParagraph"/>
+        <w:numPr>
+          <w:ilvl w:val="0"/>
+          <w:numId w:val="11"/>
+        </w:numPr>
+      </w:pPr>
+      <w:r>
+        <w:lastRenderedPageBreak/>
+        <w:t xml:space="preserve">Under “Platform”, make sure the Platform Type is “CLDC/MIDP” and click </w:t>
+      </w:r>
+      <w:r>
+        <w:t>“Manage Emulators…”</w:t>
+      </w:r>
+    </w:p>
+    <w:p>
+      <w:pPr>
+        <w:pStyle w:val="ListParagraph"/>
+      </w:pPr>
+      <w:r>
+        <w:rPr>
+          <w:noProof/>
+          <w:lang w:val="en-CA" w:eastAsia="en-CA"/>
+        </w:rPr>
+        <w:drawing>
+          <wp:inline distT="0" distB="0" distL="0" distR="0">
+            <wp:extent cx="5943600" cy="4708865"/>
+            <wp:effectExtent l="0" t="0" r="0" b="0"/>
+            <wp:docPr id="13" name="Picture 13" descr="C:\Users\Luke\Desktop\Capture4.PNG"/>
+            <wp:cNvGraphicFramePr>
+              <a:graphicFrameLocks xmlns:a="http://schemas.openxmlformats.org/drawingml/2006/main" noChangeAspect="1"/>
+            </wp:cNvGraphicFramePr>
+            <a:graphic xmlns:a="http://schemas.openxmlformats.org/drawingml/2006/main">
+              <a:graphicData uri="http://schemas.openxmlformats.org/drawingml/2006/picture">
+                <pic:pic xmlns:pic="http://schemas.openxmlformats.org/drawingml/2006/picture">
+                  <pic:nvPicPr>
+                    <pic:cNvPr id="0" name="Picture 4" descr="C:\Users\Luke\Desktop\Capture4.PNG"/>
+                    <pic:cNvPicPr>
+                      <a:picLocks noChangeAspect="1" noChangeArrowheads="1"/>
+                    </pic:cNvPicPr>
+                  </pic:nvPicPr>
+                  <pic:blipFill>
+                    <a:blip r:embed="rId20">
+                      <a:extLst>
+                        <a:ext uri="{28A0092B-C50C-407E-A947-70E740481C1C}">
+                          <a14:useLocalDpi xmlns:a14="http://schemas.microsoft.com/office/drawing/2010/main" val="0"/>
+                        </a:ext>
+                      </a:extLst>
+                    </a:blip>
+                    <a:srcRect/>
+                    <a:stretch>
+                      <a:fillRect/>
+                    </a:stretch>
+                  </pic:blipFill>
+                  <pic:spPr bwMode="auto">
+                    <a:xfrm>
+                      <a:off x="0" y="0"/>
+                      <a:ext cx="5943600" cy="4708865"/>
+                    </a:xfrm>
+                    <a:prstGeom prst="rect">
+                      <a:avLst/>
+                    </a:prstGeom>
+                    <a:noFill/>
+                    <a:ln>
+                      <a:noFill/>
+                    </a:ln>
+                  </pic:spPr>
+                </pic:pic>
+              </a:graphicData>
+            </a:graphic>
+          </wp:inline>
+        </w:drawing>
+      </w:r>
+    </w:p>
+    <w:p/>
+    <w:p/>
+    <w:p/>
+    <w:p/>
+    <w:p/>
+    <w:p/>
+    <w:p/>
+    <w:p/>
+    <w:p/>
+    <w:p/>
+    <w:p>
+      <w:pPr>
+        <w:pStyle w:val="Heading2"/>
+        <w:rPr>
+          <w:sz w:val="32"/>
+          <w:szCs w:val="32"/>
+        </w:rPr>
+      </w:pPr>
+      <w:bookmarkStart w:id="5" w:name="_Toc356427447"/>
+      <w:r>
+        <w:rPr>
+          <w:sz w:val="32"/>
+          <w:szCs w:val="32"/>
+        </w:rPr>
+        <w:lastRenderedPageBreak/>
+        <w:t>Adding the Java ME SDK Platform</w:t>
+      </w:r>
+      <w:bookmarkEnd w:id="5"/>
+    </w:p>
+    <w:p>
+      <w:r>
+        <w:t xml:space="preserve">Whether you created a new project or selected an existing project and followed the steps earlier, you should be on the “Java Platform Manager” window. The following steps will show you how to add the platform: </w:t>
+      </w:r>
+    </w:p>
+    <w:p>
+      <w:pPr>
+        <w:pStyle w:val="ListParagraph"/>
+        <w:numPr>
+          <w:ilvl w:val="0"/>
+          <w:numId w:val="12"/>
+        </w:numPr>
+      </w:pPr>
+      <w:r>
+        <w:t>Click “Add Platform…”</w:t>
+      </w:r>
+    </w:p>
+    <w:p>
+      <w:pPr>
+        <w:pStyle w:val="ListParagraph"/>
+      </w:pPr>
+      <w:r>
+        <w:rPr>
+          <w:rFonts w:ascii="Calibri" w:eastAsia="Calibri" w:hAnsi="Calibri" w:cs="Times New Roman"/>
+          <w:noProof/>
+          <w:lang w:val="en-CA" w:eastAsia="en-CA"/>
+        </w:rPr>
+        <w:drawing>
+          <wp:inline distT="0" distB="0" distL="0" distR="0" wp14:anchorId="408D9501" wp14:editId="129A0C4D">
+            <wp:extent cx="3137065" cy="4572000"/>
+            <wp:effectExtent l="0" t="0" r="0" b="0"/>
+            <wp:docPr id="6" name="Picture 6"/>
+            <wp:cNvGraphicFramePr>
+              <a:graphicFrameLocks xmlns:a="http://schemas.openxmlformats.org/drawingml/2006/main" noChangeAspect="1"/>
+            </wp:cNvGraphicFramePr>
+            <a:graphic xmlns:a="http://schemas.openxmlformats.org/drawingml/2006/main">
+              <a:graphicData uri="http://schemas.openxmlformats.org/drawingml/2006/picture">
+                <pic:pic xmlns:pic="http://schemas.openxmlformats.org/drawingml/2006/picture">
+                  <pic:nvPicPr>
+                    <pic:cNvPr id="0" name="Capture.PNG"/>
+                    <pic:cNvPicPr/>
+                  </pic:nvPicPr>
+                  <pic:blipFill>
+                    <a:blip r:embed="rId21">
+                      <a:extLst>
+                        <a:ext uri="{28A0092B-C50C-407E-A947-70E740481C1C}">
+                          <a14:useLocalDpi xmlns:a14="http://schemas.microsoft.com/office/drawing/2010/main" val="0"/>
+                        </a:ext>
+                      </a:extLst>
+                    </a:blip>
+                    <a:stretch>
+                      <a:fillRect/>
+                    </a:stretch>
+                  </pic:blipFill>
+                  <pic:spPr>
+                    <a:xfrm>
+                      <a:off x="0" y="0"/>
+                      <a:ext cx="3140123" cy="4576457"/>
+                    </a:xfrm>
+                    <a:prstGeom prst="rect">
+                      <a:avLst/>
+                    </a:prstGeom>
+                  </pic:spPr>
+                </pic:pic>
+              </a:graphicData>
+            </a:graphic>
+          </wp:inline>
+        </w:drawing>
+      </w:r>
+    </w:p>
+    <w:p>
+      <w:pPr>
+        <w:pStyle w:val="ListParagraph"/>
+      </w:pPr>
+    </w:p>
+    <w:p>
+      <w:pPr>
+        <w:pStyle w:val="ListParagraph"/>
+      </w:pPr>
+    </w:p>
+    <w:p>
+      <w:r>
+        <w:br w:type="page"/>
+      </w:r>
+    </w:p>
+    <w:p>
+      <w:pPr>
+        <w:pStyle w:val="ListParagraph"/>
+        <w:numPr>
+          <w:ilvl w:val="0"/>
+          <w:numId w:val="12"/>
+        </w:numPr>
+      </w:pPr>
+      <w:r>
+        <w:lastRenderedPageBreak/>
+        <w:t>This next step will ask for a platform type. Select “Java ME CLDC Platform Emulator” and click “Next &gt;”:</w:t>
+      </w:r>
+    </w:p>
+    <w:p>
+      <w:pPr>
+        <w:pStyle w:val="ListParagraph"/>
+      </w:pPr>
+      <w:r>
+        <w:rPr>
+          <w:rFonts w:ascii="Calibri" w:eastAsia="Calibri" w:hAnsi="Calibri" w:cs="Times New Roman"/>
+          <w:noProof/>
+          <w:lang w:val="en-CA" w:eastAsia="en-CA"/>
+        </w:rPr>
+        <w:drawing>
+          <wp:inline distT="0" distB="0" distL="0" distR="0" wp14:anchorId="2453F740" wp14:editId="44411B3B">
+            <wp:extent cx="5820588" cy="4248743"/>
+            <wp:effectExtent l="0" t="0" r="8890" b="0"/>
+            <wp:docPr id="7" name="Picture 7"/>
+            <wp:cNvGraphicFramePr>
+              <a:graphicFrameLocks xmlns:a="http://schemas.openxmlformats.org/drawingml/2006/main" noChangeAspect="1"/>
+            </wp:cNvGraphicFramePr>
+            <a:graphic xmlns:a="http://schemas.openxmlformats.org/drawingml/2006/main">
+              <a:graphicData uri="http://schemas.openxmlformats.org/drawingml/2006/picture">
+                <pic:pic xmlns:pic="http://schemas.openxmlformats.org/drawingml/2006/picture">
+                  <pic:nvPicPr>
+                    <pic:cNvPr id="0" name="Capture.PNG"/>
+                    <pic:cNvPicPr/>
+                  </pic:nvPicPr>
+                  <pic:blipFill>
+                    <a:blip r:embed="rId22">
+                      <a:extLst>
+                        <a:ext uri="{28A0092B-C50C-407E-A947-70E740481C1C}">
+                          <a14:useLocalDpi xmlns:a14="http://schemas.microsoft.com/office/drawing/2010/main" val="0"/>
+                        </a:ext>
+                      </a:extLst>
+                    </a:blip>
+                    <a:stretch>
+                      <a:fillRect/>
+                    </a:stretch>
+                  </pic:blipFill>
+                  <pic:spPr>
+                    <a:xfrm>
+                      <a:off x="0" y="0"/>
+                      <a:ext cx="5820588" cy="4248743"/>
+                    </a:xfrm>
+                    <a:prstGeom prst="rect">
+                      <a:avLst/>
+                    </a:prstGeom>
+                  </pic:spPr>
+                </pic:pic>
+              </a:graphicData>
+            </a:graphic>
+          </wp:inline>
+        </w:drawing>
+      </w:r>
+    </w:p>
+    <w:p>
+      <w:pPr>
+        <w:pStyle w:val="ListParagraph"/>
+      </w:pPr>
+    </w:p>
+    <w:p>
+      <w:r>
+        <w:br w:type="page"/>
+      </w:r>
+    </w:p>
+    <w:p>
+      <w:pPr>
+        <w:pStyle w:val="ListParagraph"/>
+        <w:numPr>
+          <w:ilvl w:val="0"/>
+          <w:numId w:val="12"/>
+        </w:numPr>
+      </w:pPr>
+      <w:r>
+        <w:lastRenderedPageBreak/>
+        <w:t>Select the folder where you installed the Java ME SDK and click “Open”</w:t>
+      </w:r>
+    </w:p>
+    <w:p>
+      <w:pPr>
+        <w:pStyle w:val="ListParagraph"/>
+      </w:pPr>
+      <w:r>
+        <w:rPr>
+          <w:rFonts w:ascii="Calibri" w:eastAsia="Calibri" w:hAnsi="Calibri" w:cs="Times New Roman"/>
+          <w:noProof/>
+          <w:lang w:val="en-CA" w:eastAsia="en-CA"/>
+        </w:rPr>
+        <w:drawing>
+          <wp:inline distT="0" distB="0" distL="0" distR="0" wp14:anchorId="75494486" wp14:editId="16D6BC39">
+            <wp:extent cx="4905375" cy="3264222"/>
+            <wp:effectExtent l="0" t="0" r="0" b="0"/>
+            <wp:docPr id="8" name="Picture 8"/>
+            <wp:cNvGraphicFramePr>
+              <a:graphicFrameLocks xmlns:a="http://schemas.openxmlformats.org/drawingml/2006/main" noChangeAspect="1"/>
+            </wp:cNvGraphicFramePr>
+            <a:graphic xmlns:a="http://schemas.openxmlformats.org/drawingml/2006/main">
+              <a:graphicData uri="http://schemas.openxmlformats.org/drawingml/2006/picture">
+                <pic:pic xmlns:pic="http://schemas.openxmlformats.org/drawingml/2006/picture">
+                  <pic:nvPicPr>
+                    <pic:cNvPr id="0" name="Capture.PNG"/>
+                    <pic:cNvPicPr/>
+                  </pic:nvPicPr>
+                  <pic:blipFill>
+                    <a:blip r:embed="rId23">
+                      <a:extLst>
+                        <a:ext uri="{28A0092B-C50C-407E-A947-70E740481C1C}">
+                          <a14:useLocalDpi xmlns:a14="http://schemas.microsoft.com/office/drawing/2010/main" val="0"/>
+                        </a:ext>
+                      </a:extLst>
+                    </a:blip>
+                    <a:stretch>
+                      <a:fillRect/>
+                    </a:stretch>
+                  </pic:blipFill>
+                  <pic:spPr>
+                    <a:xfrm>
+                      <a:off x="0" y="0"/>
+                      <a:ext cx="4906061" cy="3264678"/>
+                    </a:xfrm>
+                    <a:prstGeom prst="rect">
+                      <a:avLst/>
+                    </a:prstGeom>
+                  </pic:spPr>
+                </pic:pic>
+              </a:graphicData>
+            </a:graphic>
+          </wp:inline>
+        </w:drawing>
+      </w:r>
+    </w:p>
+    <w:p>
+      <w:pPr>
+        <w:pStyle w:val="ListParagraph"/>
+      </w:pPr>
+    </w:p>
+    <w:p>
+      <w:pPr>
+        <w:pStyle w:val="ListParagraph"/>
+        <w:numPr>
+          <w:ilvl w:val="0"/>
+          <w:numId w:val="12"/>
+        </w:numPr>
+      </w:pPr>
+      <w:r>
+        <w:t>Click “Next &gt;”</w:t>
+      </w:r>
+    </w:p>
+    <w:p>
+      <w:pPr>
+        <w:pStyle w:val="ListParagraph"/>
+      </w:pPr>
+      <w:r>
+        <w:rPr>
+          <w:rFonts w:ascii="Calibri" w:eastAsia="Calibri" w:hAnsi="Calibri" w:cs="Times New Roman"/>
+          <w:noProof/>
+          <w:lang w:val="en-CA" w:eastAsia="en-CA"/>
+        </w:rPr>
+        <w:pict>
+          <v:oval id="_x0000_s1026" style="position:absolute;left:0;text-align:left;margin-left:289.5pt;margin-top:281.15pt;width:40.5pt;height:28.5pt;z-index:251658240" filled="f" strokecolor="red" strokeweight="2.25pt"/>
+        </w:pict>
+      </w:r>
+      <w:r>
+        <w:rPr>
+          <w:rFonts w:ascii="Calibri" w:eastAsia="Calibri" w:hAnsi="Calibri" w:cs="Times New Roman"/>
+          <w:noProof/>
+          <w:lang w:val="en-CA" w:eastAsia="en-CA"/>
+        </w:rPr>
+        <w:drawing>
+          <wp:inline distT="0" distB="0" distL="0" distR="0" wp14:anchorId="5DD3BB0B" wp14:editId="1EBB6C37">
+            <wp:extent cx="5340155" cy="3914775"/>
+            <wp:effectExtent l="0" t="0" r="0" b="0"/>
+            <wp:docPr id="9" name="Picture 9"/>
+            <wp:cNvGraphicFramePr>
+              <a:graphicFrameLocks xmlns:a="http://schemas.openxmlformats.org/drawingml/2006/main" noChangeAspect="1"/>
+            </wp:cNvGraphicFramePr>
+            <a:graphic xmlns:a="http://schemas.openxmlformats.org/drawingml/2006/main">
+              <a:graphicData uri="http://schemas.openxmlformats.org/drawingml/2006/picture">
+                <pic:pic xmlns:pic="http://schemas.openxmlformats.org/drawingml/2006/picture">
+                  <pic:nvPicPr>
+                    <pic:cNvPr id="0" name="Capture.PNG"/>
+                    <pic:cNvPicPr/>
+                  </pic:nvPicPr>
+                  <pic:blipFill>
+                    <a:blip r:embed="rId24">
+                      <a:extLst>
+                        <a:ext uri="{28A0092B-C50C-407E-A947-70E740481C1C}">
+                          <a14:useLocalDpi xmlns:a14="http://schemas.microsoft.com/office/drawing/2010/main" val="0"/>
+                        </a:ext>
+                      </a:extLst>
+                    </a:blip>
+                    <a:stretch>
+                      <a:fillRect/>
+                    </a:stretch>
+                  </pic:blipFill>
+                  <pic:spPr>
+                    <a:xfrm>
+                      <a:off x="0" y="0"/>
+                      <a:ext cx="5345251" cy="3918511"/>
+                    </a:xfrm>
+                    <a:prstGeom prst="rect">
+                      <a:avLst/>
+                    </a:prstGeom>
+                  </pic:spPr>
+                </pic:pic>
+              </a:graphicData>
+            </a:graphic>
+          </wp:inline>
+        </w:drawing>
+      </w:r>
+    </w:p>
+    <w:p>
+      <w:pPr>
+        <w:pStyle w:val="ListParagraph"/>
+      </w:pPr>
+    </w:p>
+    <w:p>
+      <w:pPr>
+        <w:pStyle w:val="ListParagraph"/>
+      </w:pPr>
+    </w:p>
+    <w:p>
+      <w:pPr>
+        <w:pStyle w:val="ListParagraph"/>
+        <w:numPr>
+          <w:ilvl w:val="0"/>
+          <w:numId w:val="12"/>
+        </w:numPr>
+      </w:pPr>
+      <w:r>
+        <w:lastRenderedPageBreak/>
+        <w:t xml:space="preserve">Wait for it to finish detecting </w:t>
+      </w:r>
+      <w:r>
+        <w:t>platforms  and click “Finish”:</w:t>
+      </w:r>
+    </w:p>
+    <w:p>
+      <w:pPr>
+        <w:pStyle w:val="ListParagraph"/>
+      </w:pPr>
+      <w:r>
+        <w:rPr>
+          <w:rFonts w:ascii="Calibri" w:eastAsia="Calibri" w:hAnsi="Calibri" w:cs="Times New Roman"/>
+          <w:noProof/>
+          <w:lang w:val="en-CA" w:eastAsia="en-CA"/>
+        </w:rPr>
+        <w:drawing>
+          <wp:inline distT="0" distB="0" distL="0" distR="0" wp14:anchorId="058CD1E1" wp14:editId="065C57EB">
+            <wp:extent cx="5943600" cy="4730750"/>
+            <wp:effectExtent l="0" t="0" r="0" b="0"/>
+            <wp:docPr id="10" name="Picture 10"/>
+            <wp:cNvGraphicFramePr>
+              <a:graphicFrameLocks xmlns:a="http://schemas.openxmlformats.org/drawingml/2006/main" noChangeAspect="1"/>
+            </wp:cNvGraphicFramePr>
+            <a:graphic xmlns:a="http://schemas.openxmlformats.org/drawingml/2006/main">
+              <a:graphicData uri="http://schemas.openxmlformats.org/drawingml/2006/picture">
+                <pic:pic xmlns:pic="http://schemas.openxmlformats.org/drawingml/2006/picture">
+                  <pic:nvPicPr>
+                    <pic:cNvPr id="0" name="Capture.PNG"/>
+                    <pic:cNvPicPr/>
+                  </pic:nvPicPr>
+                  <pic:blipFill>
+                    <a:blip r:embed="rId25">
+                      <a:extLst>
+                        <a:ext uri="{28A0092B-C50C-407E-A947-70E740481C1C}">
+                          <a14:useLocalDpi xmlns:a14="http://schemas.microsoft.com/office/drawing/2010/main" val="0"/>
+                        </a:ext>
+                      </a:extLst>
+                    </a:blip>
+                    <a:stretch>
+                      <a:fillRect/>
+                    </a:stretch>
+                  </pic:blipFill>
+                  <pic:spPr>
+                    <a:xfrm>
+                      <a:off x="0" y="0"/>
+                      <a:ext cx="5943600" cy="4730750"/>
+                    </a:xfrm>
+                    <a:prstGeom prst="rect">
+                      <a:avLst/>
+                    </a:prstGeom>
+                  </pic:spPr>
+                </pic:pic>
+              </a:graphicData>
+            </a:graphic>
+          </wp:inline>
+        </w:drawing>
+      </w:r>
+    </w:p>
+    <w:p>
+      <w:pPr>
+        <w:pStyle w:val="ListParagraph"/>
+      </w:pPr>
+    </w:p>
+    <w:p>
+      <w:r>
+        <w:br w:type="page"/>
+      </w:r>
+    </w:p>
+    <w:p>
+      <w:pPr>
+        <w:pStyle w:val="Heading1"/>
         <w:rPr>
           <w:sz w:val="40"/>
           <w:szCs w:val="40"/>
         </w:rPr>
-        <w:t xml:space="preserve"> 7.3</w:t>
-      </w:r>
-      <w:bookmarkEnd w:id="1"/>
-    </w:p>
-    <w:p>
-      <w:r>
-        <w:t xml:space="preserve"> </w:t>
-      </w:r>
-      <w:r>
-        <w:tab/>
-        <w:t xml:space="preserve">Now that you installed the JDK, </w:t>
+      </w:pPr>
+      <w:bookmarkStart w:id="6" w:name="_Toc356427448"/>
+      <w:r>
+        <w:rPr>
+          <w:sz w:val="40"/>
+          <w:szCs w:val="40"/>
+        </w:rPr>
+        <w:lastRenderedPageBreak/>
+        <w:t>Running the Java Mobile Emulator</w:t>
+      </w:r>
+      <w:bookmarkEnd w:id="6"/>
+    </w:p>
+    <w:p>
+      <w:pPr>
+        <w:ind w:firstLine="720"/>
+      </w:pPr>
+      <w:r>
+        <w:t xml:space="preserve">Now that your Java ME SDK environment is set up, it’s now time to run the project using the Java mobile emulator. </w:t>
+      </w:r>
+    </w:p>
+    <w:p>
+      <w:pPr>
+        <w:pStyle w:val="ListParagraph"/>
+        <w:numPr>
+          <w:ilvl w:val="0"/>
+          <w:numId w:val="13"/>
+        </w:numPr>
+      </w:pPr>
+      <w:r>
+        <w:t>Go to the “Project” Window, right click on the project, and select “Properties”.</w:t>
+      </w:r>
+    </w:p>
+    <w:p>
+      <w:pPr>
+        <w:pStyle w:val="ListParagraph"/>
+      </w:pPr>
+      <w:r>
+        <w:rPr>
+          <w:noProof/>
+          <w:lang w:val="en-CA" w:eastAsia="en-CA"/>
+        </w:rPr>
+        <w:drawing>
+          <wp:inline distT="0" distB="0" distL="0" distR="0" wp14:anchorId="0F7EC195" wp14:editId="0CD532D8">
+            <wp:extent cx="2381250" cy="809625"/>
+            <wp:effectExtent l="0" t="0" r="0" b="0"/>
+            <wp:docPr id="14" name="Picture 14" descr="C:\Users\Luke\Desktop\Capture2.PNG"/>
+            <wp:cNvGraphicFramePr>
+              <a:graphicFrameLocks xmlns:a="http://schemas.openxmlformats.org/drawingml/2006/main" noChangeAspect="1"/>
+            </wp:cNvGraphicFramePr>
+            <a:graphic xmlns:a="http://schemas.openxmlformats.org/drawingml/2006/main">
+              <a:graphicData uri="http://schemas.openxmlformats.org/drawingml/2006/picture">
+                <pic:pic xmlns:pic="http://schemas.openxmlformats.org/drawingml/2006/picture">
+                  <pic:nvPicPr>
+                    <pic:cNvPr id="0" name="Picture 3" descr="C:\Users\Luke\Desktop\Capture2.PNG"/>
+                    <pic:cNvPicPr>
+                      <a:picLocks noChangeAspect="1" noChangeArrowheads="1"/>
+                    </pic:cNvPicPr>
+                  </pic:nvPicPr>
+                  <pic:blipFill>
+                    <a:blip r:embed="rId19">
+                      <a:extLst>
+                        <a:ext uri="{28A0092B-C50C-407E-A947-70E740481C1C}">
+                          <a14:useLocalDpi xmlns:a14="http://schemas.microsoft.com/office/drawing/2010/main" val="0"/>
+                        </a:ext>
+                      </a:extLst>
+                    </a:blip>
+                    <a:srcRect/>
+                    <a:stretch>
+                      <a:fillRect/>
+                    </a:stretch>
+                  </pic:blipFill>
+                  <pic:spPr bwMode="auto">
+                    <a:xfrm>
+                      <a:off x="0" y="0"/>
+                      <a:ext cx="2381250" cy="809625"/>
+                    </a:xfrm>
+                    <a:prstGeom prst="rect">
+                      <a:avLst/>
+                    </a:prstGeom>
+                    <a:noFill/>
+                    <a:ln>
+                      <a:noFill/>
+                    </a:ln>
+                  </pic:spPr>
+                </pic:pic>
+              </a:graphicData>
+            </a:graphic>
+          </wp:inline>
+        </w:drawing>
+      </w:r>
+    </w:p>
+    <w:p>
+      <w:pPr>
+        <w:pStyle w:val="ListParagraph"/>
+        <w:numPr>
+          <w:ilvl w:val="0"/>
+          <w:numId w:val="13"/>
+        </w:numPr>
+      </w:pPr>
+      <w:r>
+        <w:t>Under “Platform”, make sure the Mobile Media API is checked in Optional Packages</w:t>
+      </w:r>
+    </w:p>
+    <w:p>
+      <w:pPr>
+        <w:pStyle w:val="ListParagraph"/>
+      </w:pPr>
+      <w:r>
+        <w:rPr>
+          <w:rFonts w:ascii="Calibri" w:eastAsia="Calibri" w:hAnsi="Calibri" w:cs="Times New Roman"/>
+          <w:noProof/>
+          <w:lang w:val="en-CA" w:eastAsia="en-CA"/>
+        </w:rPr>
+        <w:drawing>
+          <wp:inline distT="0" distB="0" distL="0" distR="0" wp14:anchorId="2D45EAAC" wp14:editId="6E488D1E">
+            <wp:extent cx="5943600" cy="4709160"/>
+            <wp:effectExtent l="0" t="0" r="0" b="0"/>
+            <wp:docPr id="15" name="Picture 15"/>
+            <wp:cNvGraphicFramePr>
+              <a:graphicFrameLocks xmlns:a="http://schemas.openxmlformats.org/drawingml/2006/main" noChangeAspect="1"/>
+            </wp:cNvGraphicFramePr>
+            <a:graphic xmlns:a="http://schemas.openxmlformats.org/drawingml/2006/main">
+              <a:graphicData uri="http://schemas.openxmlformats.org/drawingml/2006/picture">
+                <pic:pic xmlns:pic="http://schemas.openxmlformats.org/drawingml/2006/picture">
+                  <pic:nvPicPr>
+                    <pic:cNvPr id="0" name="Capture.PNG"/>
+                    <pic:cNvPicPr/>
+                  </pic:nvPicPr>
+                  <pic:blipFill>
+                    <a:blip r:embed="rId26">
+                      <a:extLst>
+                        <a:ext uri="{28A0092B-C50C-407E-A947-70E740481C1C}">
+                          <a14:useLocalDpi xmlns:a14="http://schemas.microsoft.com/office/drawing/2010/main" val="0"/>
+                        </a:ext>
+                      </a:extLst>
+                    </a:blip>
+                    <a:stretch>
+                      <a:fillRect/>
+                    </a:stretch>
+                  </pic:blipFill>
+                  <pic:spPr>
+                    <a:xfrm>
+                      <a:off x="0" y="0"/>
+                      <a:ext cx="5943600" cy="4709160"/>
+                    </a:xfrm>
+                    <a:prstGeom prst="rect">
+                      <a:avLst/>
+                    </a:prstGeom>
+                  </pic:spPr>
+                </pic:pic>
+              </a:graphicData>
+            </a:graphic>
+          </wp:inline>
+        </w:drawing>
+      </w:r>
+    </w:p>
+    <w:p>
+      <w:pPr>
+        <w:pStyle w:val="ListParagraph"/>
+      </w:pPr>
+    </w:p>
+    <w:p>
+      <w:pPr>
+        <w:pStyle w:val="ListParagraph"/>
+      </w:pPr>
+    </w:p>
+    <w:p>
+      <w:pPr>
+        <w:pStyle w:val="ListParagraph"/>
+      </w:pPr>
+    </w:p>
+    <w:p>
+      <w:pPr>
+        <w:pStyle w:val="ListParagraph"/>
+      </w:pPr>
+    </w:p>
+    <w:p>
+      <w:pPr>
+        <w:pStyle w:val="ListParagraph"/>
+      </w:pPr>
+    </w:p>
+    <w:p>
+      <w:pPr>
+        <w:pStyle w:val="ListParagraph"/>
+      </w:pPr>
+    </w:p>
+    <w:p>
+      <w:pPr>
+        <w:pStyle w:val="ListParagraph"/>
+      </w:pPr>
+    </w:p>
+    <w:p>
+      <w:pPr>
+        <w:pStyle w:val="ListParagraph"/>
+        <w:numPr>
+          <w:ilvl w:val="0"/>
+          <w:numId w:val="13"/>
+        </w:numPr>
+      </w:pPr>
+      <w:r>
+        <w:lastRenderedPageBreak/>
+        <w:t>In “Device”, make sure “JavaMEPhone1” or “JavaMEPhone2” is selected.</w:t>
+      </w:r>
+      <w:r>
+        <w:t xml:space="preserve"> Click “OK” when finished.</w:t>
+      </w:r>
+    </w:p>
+    <w:p>
+      <w:pPr>
+        <w:pStyle w:val="ListParagraph"/>
+      </w:pPr>
+      <w:r>
+        <w:rPr>
+          <w:rFonts w:ascii="Calibri" w:eastAsia="Calibri" w:hAnsi="Calibri" w:cs="Times New Roman"/>
+          <w:noProof/>
+          <w:lang w:val="en-CA" w:eastAsia="en-CA"/>
+        </w:rPr>
+        <w:drawing>
+          <wp:inline distT="0" distB="0" distL="0" distR="0" wp14:anchorId="3B67FA68" wp14:editId="1EFE2E84">
+            <wp:extent cx="5943600" cy="4732020"/>
+            <wp:effectExtent l="0" t="0" r="0" b="0"/>
+            <wp:docPr id="16" name="Picture 16"/>
+            <wp:cNvGraphicFramePr>
+              <a:graphicFrameLocks xmlns:a="http://schemas.openxmlformats.org/drawingml/2006/main" noChangeAspect="1"/>
+            </wp:cNvGraphicFramePr>
+            <a:graphic xmlns:a="http://schemas.openxmlformats.org/drawingml/2006/main">
+              <a:graphicData uri="http://schemas.openxmlformats.org/drawingml/2006/picture">
+                <pic:pic xmlns:pic="http://schemas.openxmlformats.org/drawingml/2006/picture">
+                  <pic:nvPicPr>
+                    <pic:cNvPr id="0" name="Untitled.png"/>
+                    <pic:cNvPicPr/>
+                  </pic:nvPicPr>
+                  <pic:blipFill>
+                    <a:blip r:embed="rId27">
+                      <a:extLst>
+                        <a:ext uri="{28A0092B-C50C-407E-A947-70E740481C1C}">
+                          <a14:useLocalDpi xmlns:a14="http://schemas.microsoft.com/office/drawing/2010/main" val="0"/>
+                        </a:ext>
+                      </a:extLst>
+                    </a:blip>
+                    <a:stretch>
+                      <a:fillRect/>
+                    </a:stretch>
+                  </pic:blipFill>
+                  <pic:spPr>
+                    <a:xfrm>
+                      <a:off x="0" y="0"/>
+                      <a:ext cx="5943600" cy="4732020"/>
+                    </a:xfrm>
+                    <a:prstGeom prst="rect">
+                      <a:avLst/>
+                    </a:prstGeom>
+                  </pic:spPr>
+                </pic:pic>
+              </a:graphicData>
+            </a:graphic>
+          </wp:inline>
+        </w:drawing>
+      </w:r>
+    </w:p>
+    <w:p>
+      <w:pPr>
+        <w:pStyle w:val="ListParagraph"/>
+      </w:pPr>
+    </w:p>
+    <w:p>
+      <w:pPr>
+        <w:pStyle w:val="ListParagraph"/>
+        <w:numPr>
+          <w:ilvl w:val="0"/>
+          <w:numId w:val="13"/>
+        </w:numPr>
+      </w:pPr>
+      <w:r>
+        <w:t xml:space="preserve">Run your project by clicking on the green arrow on the top of </w:t>
       </w:r>
       <w:proofErr w:type="spellStart"/>
       <w:r>
@@ -895,25 +2542,64 @@
       </w:r>
       <w:proofErr w:type="spellEnd"/>
       <w:r>
-        <w:t xml:space="preserve">, and Java ME, it's now time to integrate the Java ME to </w:t>
-      </w:r>
-      <w:proofErr w:type="spellStart"/>
-      <w:r>
-        <w:t>Netbeans</w:t>
-      </w:r>
-      <w:proofErr w:type="spellEnd"/>
-      <w:r>
-        <w:t xml:space="preserve"> so that we can run the apps for our mobile emulator.</w:t>
-      </w:r>
-    </w:p>
-    <w:p/>
-    <w:p>
-      <w:r>
-        <w:t xml:space="preserve">1. </w:t>
+        <w:t>’ UI, or press F6.</w:t>
+      </w:r>
+    </w:p>
+    <w:p>
+      <w:pPr>
+        <w:pStyle w:val="ListParagraph"/>
+      </w:pPr>
+      <w:r>
+        <w:rPr>
+          <w:rFonts w:ascii="Calibri" w:eastAsia="Calibri" w:hAnsi="Calibri" w:cs="Times New Roman"/>
+          <w:noProof/>
+          <w:lang w:val="en-CA" w:eastAsia="en-CA"/>
+        </w:rPr>
+        <w:drawing>
+          <wp:inline distT="0" distB="0" distL="0" distR="0" wp14:anchorId="265A71EE" wp14:editId="76D1763F">
+            <wp:extent cx="5525272" cy="1247949"/>
+            <wp:effectExtent l="0" t="0" r="0" b="9525"/>
+            <wp:docPr id="17" name="Picture 17"/>
+            <wp:cNvGraphicFramePr>
+              <a:graphicFrameLocks xmlns:a="http://schemas.openxmlformats.org/drawingml/2006/main" noChangeAspect="1"/>
+            </wp:cNvGraphicFramePr>
+            <a:graphic xmlns:a="http://schemas.openxmlformats.org/drawingml/2006/main">
+              <a:graphicData uri="http://schemas.openxmlformats.org/drawingml/2006/picture">
+                <pic:pic xmlns:pic="http://schemas.openxmlformats.org/drawingml/2006/picture">
+                  <pic:nvPicPr>
+                    <pic:cNvPr id="0" name="Untitled.png"/>
+                    <pic:cNvPicPr/>
+                  </pic:nvPicPr>
+                  <pic:blipFill>
+                    <a:blip r:embed="rId28">
+                      <a:extLst>
+                        <a:ext uri="{28A0092B-C50C-407E-A947-70E740481C1C}">
+                          <a14:useLocalDpi xmlns:a14="http://schemas.microsoft.com/office/drawing/2010/main" val="0"/>
+                        </a:ext>
+                      </a:extLst>
+                    </a:blip>
+                    <a:stretch>
+                      <a:fillRect/>
+                    </a:stretch>
+                  </pic:blipFill>
+                  <pic:spPr>
+                    <a:xfrm>
+                      <a:off x="0" y="0"/>
+                      <a:ext cx="5525272" cy="1247949"/>
+                    </a:xfrm>
+                    <a:prstGeom prst="rect">
+                      <a:avLst/>
+                    </a:prstGeom>
+                  </pic:spPr>
+                </pic:pic>
+              </a:graphicData>
+            </a:graphic>
+          </wp:inline>
+        </w:drawing>
       </w:r>
     </w:p>
     <w:sectPr>
-      <w:footerReference w:type="default" r:id="rId14"/>
+      <w:footerReference w:type="default" r:id="rId29"/>
       <w:pgSz w:w="12240" w:h="15840"/>
       <w:pgMar w:top="1440" w:right="1440" w:bottom="1440" w:left="1440" w:header="720" w:footer="720" w:gutter="0"/>
       <w:cols w:space="720"/>
@@ -925,7 +2611,7 @@
 </file>
 
 <file path=word/endnotes.xml><?xml version="1.0" encoding="utf-8"?>
-<w:endnotes xmlns:ve="http://schemas.openxmlformats.org/markup-compatibility/2006" xmlns:o="urn:schemas-microsoft-com:office:office" xmlns:r="http://schemas.openxmlformats.org/officeDocument/2006/relationships" xmlns:m="http://schemas.openxmlformats.org/officeDocument/2006/math" xmlns:v="urn:schemas-microsoft-com:vml" xmlns:wp="http://schemas.openxmlformats.org/drawingml/2006/wordprocessingDrawing" xmlns:w10="urn:schemas-microsoft-com:office:word" xmlns:w="http://schemas.openxmlformats.org/wordprocessingml/2006/main" xmlns:wne="http://schemas.microsoft.com/office/word/2006/wordml">
+<w:endnotes xmlns:wpc="http://schemas.microsoft.com/office/word/2010/wordprocessingCanvas" xmlns:mc="http://schemas.openxmlformats.org/markup-compatibility/2006" xmlns:o="urn:schemas-microsoft-com:office:office" xmlns:r="http://schemas.openxmlformats.org/officeDocument/2006/relationships" xmlns:m="http://schemas.openxmlformats.org/officeDocument/2006/math" xmlns:v="urn:schemas-microsoft-com:vml" xmlns:wp14="http://schemas.microsoft.com/office/word/2010/wordprocessingDrawing" xmlns:wp="http://schemas.openxmlformats.org/drawingml/2006/wordprocessingDrawing" xmlns:w10="urn:schemas-microsoft-com:office:word" xmlns:w="http://schemas.openxmlformats.org/wordprocessingml/2006/main" xmlns:w14="http://schemas.microsoft.com/office/word/2010/wordml" xmlns:wpg="http://schemas.microsoft.com/office/word/2010/wordprocessingGroup" xmlns:wpi="http://schemas.microsoft.com/office/word/2010/wordprocessingInk" xmlns:wne="http://schemas.microsoft.com/office/word/2006/wordml" xmlns:wps="http://schemas.microsoft.com/office/word/2010/wordprocessingShape" mc:Ignorable="w14 wp14">
   <w:endnote w:type="separator" w:id="-1">
     <w:p>
       <w:pPr>
@@ -950,7 +2636,7 @@
 </file>
 
 <file path=word/footer1.xml><?xml version="1.0" encoding="utf-8"?>
-<w:ftr xmlns:ve="http://schemas.openxmlformats.org/markup-compatibility/2006" xmlns:o="urn:schemas-microsoft-com:office:office" xmlns:r="http://schemas.openxmlformats.org/officeDocument/2006/relationships" xmlns:m="http://schemas.openxmlformats.org/officeDocument/2006/math" xmlns:v="urn:schemas-microsoft-com:vml" xmlns:wp="http://schemas.openxmlformats.org/drawingml/2006/wordprocessingDrawing" xmlns:w10="urn:schemas-microsoft-com:office:word" xmlns:w="http://schemas.openxmlformats.org/wordprocessingml/2006/main" xmlns:wne="http://schemas.microsoft.com/office/word/2006/wordml">
+<w:ftr xmlns:wpc="http://schemas.microsoft.com/office/word/2010/wordprocessingCanvas" xmlns:mc="http://schemas.openxmlformats.org/markup-compatibility/2006" xmlns:o="urn:schemas-microsoft-com:office:office" xmlns:r="http://schemas.openxmlformats.org/officeDocument/2006/relationships" xmlns:m="http://schemas.openxmlformats.org/officeDocument/2006/math" xmlns:v="urn:schemas-microsoft-com:vml" xmlns:wp14="http://schemas.microsoft.com/office/word/2010/wordprocessingDrawing" xmlns:wp="http://schemas.openxmlformats.org/drawingml/2006/wordprocessingDrawing" xmlns:w10="urn:schemas-microsoft-com:office:word" xmlns:w="http://schemas.openxmlformats.org/wordprocessingml/2006/main" xmlns:w14="http://schemas.microsoft.com/office/word/2010/wordml" xmlns:wpg="http://schemas.microsoft.com/office/word/2010/wordprocessingGroup" xmlns:wpi="http://schemas.microsoft.com/office/word/2010/wordprocessingInk" xmlns:wne="http://schemas.microsoft.com/office/word/2006/wordml" xmlns:wps="http://schemas.microsoft.com/office/word/2010/wordprocessingShape" mc:Ignorable="w14 wp14">
   <w:sdt>
     <w:sdtPr>
       <w:id w:val="1806075"/>
@@ -959,20 +2645,34 @@
         <w:docPartUnique/>
       </w:docPartObj>
     </w:sdtPr>
+    <w:sdtEndPr/>
     <w:sdtContent>
       <w:p>
         <w:pPr>
           <w:pStyle w:val="Footer"/>
           <w:jc w:val="right"/>
         </w:pPr>
-        <w:fldSimple w:instr=" PAGE   \* MERGEFORMAT ">
-          <w:r>
-            <w:rPr>
-              <w:noProof/>
-            </w:rPr>
-            <w:t>5</w:t>
-          </w:r>
-        </w:fldSimple>
+        <w:r>
+          <w:fldChar w:fldCharType="begin"/>
+        </w:r>
+        <w:r>
+          <w:instrText xml:space="preserve"> PAGE   \* MERGEFORMAT </w:instrText>
+        </w:r>
+        <w:r>
+          <w:fldChar w:fldCharType="separate"/>
+        </w:r>
+        <w:r>
+          <w:rPr>
+            <w:noProof/>
+          </w:rPr>
+          <w:t>2</w:t>
+        </w:r>
+        <w:r>
+          <w:rPr>
+            <w:noProof/>
+          </w:rPr>
+          <w:fldChar w:fldCharType="end"/>
+        </w:r>
       </w:p>
     </w:sdtContent>
   </w:sdt>
@@ -985,7 +2685,7 @@
 </file>
 
 <file path=word/footnotes.xml><?xml version="1.0" encoding="utf-8"?>
-<w:footnotes xmlns:ve="http://schemas.openxmlformats.org/markup-compatibility/2006" xmlns:o="urn:schemas-microsoft-com:office:office" xmlns:r="http://schemas.openxmlformats.org/officeDocument/2006/relationships" xmlns:m="http://schemas.openxmlformats.org/officeDocument/2006/math" xmlns:v="urn:schemas-microsoft-com:vml" xmlns:wp="http://schemas.openxmlformats.org/drawingml/2006/wordprocessingDrawing" xmlns:w10="urn:schemas-microsoft-com:office:word" xmlns:w="http://schemas.openxmlformats.org/wordprocessingml/2006/main" xmlns:wne="http://schemas.microsoft.com/office/word/2006/wordml">
+<w:footnotes xmlns:wpc="http://schemas.microsoft.com/office/word/2010/wordprocessingCanvas" xmlns:mc="http://schemas.openxmlformats.org/markup-compatibility/2006" xmlns:o="urn:schemas-microsoft-com:office:office" xmlns:r="http://schemas.openxmlformats.org/officeDocument/2006/relationships" xmlns:m="http://schemas.openxmlformats.org/officeDocument/2006/math" xmlns:v="urn:schemas-microsoft-com:vml" xmlns:wp14="http://schemas.microsoft.com/office/word/2010/wordprocessingDrawing" xmlns:wp="http://schemas.openxmlformats.org/drawingml/2006/wordprocessingDrawing" xmlns:w10="urn:schemas-microsoft-com:office:word" xmlns:w="http://schemas.openxmlformats.org/wordprocessingml/2006/main" xmlns:w14="http://schemas.microsoft.com/office/word/2010/wordml" xmlns:wpg="http://schemas.microsoft.com/office/word/2010/wordprocessingGroup" xmlns:wpi="http://schemas.microsoft.com/office/word/2010/wordprocessingInk" xmlns:wne="http://schemas.microsoft.com/office/word/2006/wordml" xmlns:wps="http://schemas.microsoft.com/office/word/2010/wordprocessingShape" mc:Ignorable="w14 wp14">
   <w:footnote w:type="separator" w:id="-1">
     <w:p>
       <w:pPr>
@@ -1010,7 +2710,7 @@
 </file>
 
 <file path=word/numbering.xml><?xml version="1.0" encoding="utf-8"?>
-<w:numbering xmlns:ve="http://schemas.openxmlformats.org/markup-compatibility/2006" xmlns:o="urn:schemas-microsoft-com:office:office" xmlns:r="http://schemas.openxmlformats.org/officeDocument/2006/relationships" xmlns:m="http://schemas.openxmlformats.org/officeDocument/2006/math" xmlns:v="urn:schemas-microsoft-com:vml" xmlns:wp="http://schemas.openxmlformats.org/drawingml/2006/wordprocessingDrawing" xmlns:w10="urn:schemas-microsoft-com:office:word" xmlns:w="http://schemas.openxmlformats.org/wordprocessingml/2006/main" xmlns:wne="http://schemas.microsoft.com/office/word/2006/wordml">
+<w:numbering xmlns:wpc="http://schemas.microsoft.com/office/word/2010/wordprocessingCanvas" xmlns:mc="http://schemas.openxmlformats.org/markup-compatibility/2006" xmlns:o="urn:schemas-microsoft-com:office:office" xmlns:r="http://schemas.openxmlformats.org/officeDocument/2006/relationships" xmlns:m="http://schemas.openxmlformats.org/officeDocument/2006/math" xmlns:v="urn:schemas-microsoft-com:vml" xmlns:wp14="http://schemas.microsoft.com/office/word/2010/wordprocessingDrawing" xmlns:wp="http://schemas.openxmlformats.org/drawingml/2006/wordprocessingDrawing" xmlns:w10="urn:schemas-microsoft-com:office:word" xmlns:w="http://schemas.openxmlformats.org/wordprocessingml/2006/main" xmlns:w14="http://schemas.microsoft.com/office/word/2010/wordml" xmlns:wpg="http://schemas.microsoft.com/office/word/2010/wordprocessingGroup" xmlns:wpi="http://schemas.microsoft.com/office/word/2010/wordprocessingInk" xmlns:wne="http://schemas.microsoft.com/office/word/2006/wordml" xmlns:wps="http://schemas.microsoft.com/office/word/2010/wordprocessingShape" mc:Ignorable="w14 wp14">
   <w:abstractNum w:abstractNumId="0">
     <w:nsid w:val="092800E2"/>
     <w:multiLevelType w:val="hybridMultilevel"/>
@@ -1098,6 +2798,92 @@
     </w:lvl>
   </w:abstractNum>
   <w:abstractNum w:abstractNumId="1">
+    <w:nsid w:val="10665A85"/>
+    <w:multiLevelType w:val="hybridMultilevel"/>
+    <w:tmpl w:val="A6EC4AD2"/>
+    <w:lvl w:ilvl="0" w:tplc="0409000F">
+      <w:start w:val="1"/>
+      <w:numFmt w:val="decimal"/>
+      <w:lvlText w:val="%1."/>
+      <w:lvlJc w:val="left"/>
+      <w:pPr>
+        <w:ind w:left="720" w:hanging="360"/>
+      </w:pPr>
+    </w:lvl>
+    <w:lvl w:ilvl="1" w:tplc="04090019" w:tentative="1">
+      <w:start w:val="1"/>
+      <w:numFmt w:val="lowerLetter"/>
+      <w:lvlText w:val="%2."/>
+      <w:lvlJc w:val="left"/>
+      <w:pPr>
+        <w:ind w:left="1440" w:hanging="360"/>
+      </w:pPr>
+    </w:lvl>
+    <w:lvl w:ilvl="2" w:tplc="0409001B" w:tentative="1">
+      <w:start w:val="1"/>
+      <w:numFmt w:val="lowerRoman"/>
+      <w:lvlText w:val="%3."/>
+      <w:lvlJc w:val="right"/>
+      <w:pPr>
+        <w:ind w:left="2160" w:hanging="180"/>
+      </w:pPr>
+    </w:lvl>
+    <w:lvl w:ilvl="3" w:tplc="0409000F" w:tentative="1">
+      <w:start w:val="1"/>
+      <w:numFmt w:val="decimal"/>
+      <w:lvlText w:val="%4."/>
+      <w:lvlJc w:val="left"/>
+      <w:pPr>
+        <w:ind w:left="2880" w:hanging="360"/>
+      </w:pPr>
+    </w:lvl>
+    <w:lvl w:ilvl="4" w:tplc="04090019" w:tentative="1">
+      <w:start w:val="1"/>
+      <w:numFmt w:val="lowerLetter"/>
+      <w:lvlText w:val="%5."/>
+      <w:lvlJc w:val="left"/>
+      <w:pPr>
+        <w:ind w:left="3600" w:hanging="360"/>
+      </w:pPr>
+    </w:lvl>
+    <w:lvl w:ilvl="5" w:tplc="0409001B" w:tentative="1">
+      <w:start w:val="1"/>
+      <w:numFmt w:val="lowerRoman"/>
+      <w:lvlText w:val="%6."/>
+      <w:lvlJc w:val="right"/>
+      <w:pPr>
+        <w:ind w:left="4320" w:hanging="180"/>
+      </w:pPr>
+    </w:lvl>
+    <w:lvl w:ilvl="6" w:tplc="0409000F" w:tentative="1">
+      <w:start w:val="1"/>
+      <w:numFmt w:val="decimal"/>
+      <w:lvlText w:val="%7."/>
+      <w:lvlJc w:val="left"/>
+      <w:pPr>
+        <w:ind w:left="5040" w:hanging="360"/>
+      </w:pPr>
+    </w:lvl>
+    <w:lvl w:ilvl="7" w:tplc="04090019" w:tentative="1">
+      <w:start w:val="1"/>
+      <w:numFmt w:val="lowerLetter"/>
+      <w:lvlText w:val="%8."/>
+      <w:lvlJc w:val="left"/>
+      <w:pPr>
+        <w:ind w:left="5760" w:hanging="360"/>
+      </w:pPr>
+    </w:lvl>
+    <w:lvl w:ilvl="8" w:tplc="0409001B" w:tentative="1">
+      <w:start w:val="1"/>
+      <w:numFmt w:val="lowerRoman"/>
+      <w:lvlText w:val="%9."/>
+      <w:lvlJc w:val="right"/>
+      <w:pPr>
+        <w:ind w:left="6480" w:hanging="180"/>
+      </w:pPr>
+    </w:lvl>
+  </w:abstractNum>
+  <w:abstractNum w:abstractNumId="2">
     <w:nsid w:val="1BE26D62"/>
     <w:multiLevelType w:val="hybridMultilevel"/>
     <w:tmpl w:val="4F5CF306"/>
@@ -1210,7 +2996,7 @@
       </w:rPr>
     </w:lvl>
   </w:abstractNum>
-  <w:abstractNum w:abstractNumId="2">
+  <w:abstractNum w:abstractNumId="3">
     <w:nsid w:val="22B93C8A"/>
     <w:multiLevelType w:val="hybridMultilevel"/>
     <w:tmpl w:val="6FB4C0F2"/>
@@ -1296,7 +3082,265 @@
       </w:pPr>
     </w:lvl>
   </w:abstractNum>
-  <w:abstractNum w:abstractNumId="3">
+  <w:abstractNum w:abstractNumId="4">
+    <w:nsid w:val="2F8835F9"/>
+    <w:multiLevelType w:val="hybridMultilevel"/>
+    <w:tmpl w:val="898A190A"/>
+    <w:lvl w:ilvl="0" w:tplc="1009000F">
+      <w:start w:val="1"/>
+      <w:numFmt w:val="decimal"/>
+      <w:lvlText w:val="%1."/>
+      <w:lvlJc w:val="left"/>
+      <w:pPr>
+        <w:ind w:left="720" w:hanging="360"/>
+      </w:pPr>
+    </w:lvl>
+    <w:lvl w:ilvl="1" w:tplc="10090019" w:tentative="1">
+      <w:start w:val="1"/>
+      <w:numFmt w:val="lowerLetter"/>
+      <w:lvlText w:val="%2."/>
+      <w:lvlJc w:val="left"/>
+      <w:pPr>
+        <w:ind w:left="1440" w:hanging="360"/>
+      </w:pPr>
+    </w:lvl>
+    <w:lvl w:ilvl="2" w:tplc="1009001B" w:tentative="1">
+      <w:start w:val="1"/>
+      <w:numFmt w:val="lowerRoman"/>
+      <w:lvlText w:val="%3."/>
+      <w:lvlJc w:val="right"/>
+      <w:pPr>
+        <w:ind w:left="2160" w:hanging="180"/>
+      </w:pPr>
+    </w:lvl>
+    <w:lvl w:ilvl="3" w:tplc="1009000F" w:tentative="1">
+      <w:start w:val="1"/>
+      <w:numFmt w:val="decimal"/>
+      <w:lvlText w:val="%4."/>
+      <w:lvlJc w:val="left"/>
+      <w:pPr>
+        <w:ind w:left="2880" w:hanging="360"/>
+      </w:pPr>
+    </w:lvl>
+    <w:lvl w:ilvl="4" w:tplc="10090019" w:tentative="1">
+      <w:start w:val="1"/>
+      <w:numFmt w:val="lowerLetter"/>
+      <w:lvlText w:val="%5."/>
+      <w:lvlJc w:val="left"/>
+      <w:pPr>
+        <w:ind w:left="3600" w:hanging="360"/>
+      </w:pPr>
+    </w:lvl>
+    <w:lvl w:ilvl="5" w:tplc="1009001B" w:tentative="1">
+      <w:start w:val="1"/>
+      <w:numFmt w:val="lowerRoman"/>
+      <w:lvlText w:val="%6."/>
+      <w:lvlJc w:val="right"/>
+      <w:pPr>
+        <w:ind w:left="4320" w:hanging="180"/>
+      </w:pPr>
+    </w:lvl>
+    <w:lvl w:ilvl="6" w:tplc="1009000F" w:tentative="1">
+      <w:start w:val="1"/>
+      <w:numFmt w:val="decimal"/>
+      <w:lvlText w:val="%7."/>
+      <w:lvlJc w:val="left"/>
+      <w:pPr>
+        <w:ind w:left="5040" w:hanging="360"/>
+      </w:pPr>
+    </w:lvl>
+    <w:lvl w:ilvl="7" w:tplc="10090019" w:tentative="1">
+      <w:start w:val="1"/>
+      <w:numFmt w:val="lowerLetter"/>
+      <w:lvlText w:val="%8."/>
+      <w:lvlJc w:val="left"/>
+      <w:pPr>
+        <w:ind w:left="5760" w:hanging="360"/>
+      </w:pPr>
+    </w:lvl>
+    <w:lvl w:ilvl="8" w:tplc="1009001B" w:tentative="1">
+      <w:start w:val="1"/>
+      <w:numFmt w:val="lowerRoman"/>
+      <w:lvlText w:val="%9."/>
+      <w:lvlJc w:val="right"/>
+      <w:pPr>
+        <w:ind w:left="6480" w:hanging="180"/>
+      </w:pPr>
+    </w:lvl>
+  </w:abstractNum>
+  <w:abstractNum w:abstractNumId="5">
+    <w:nsid w:val="36B03FCD"/>
+    <w:multiLevelType w:val="hybridMultilevel"/>
+    <w:tmpl w:val="D97CE448"/>
+    <w:lvl w:ilvl="0" w:tplc="0409000F">
+      <w:start w:val="1"/>
+      <w:numFmt w:val="decimal"/>
+      <w:lvlText w:val="%1."/>
+      <w:lvlJc w:val="left"/>
+      <w:pPr>
+        <w:ind w:left="720" w:hanging="360"/>
+      </w:pPr>
+    </w:lvl>
+    <w:lvl w:ilvl="1" w:tplc="04090019" w:tentative="1">
+      <w:start w:val="1"/>
+      <w:numFmt w:val="lowerLetter"/>
+      <w:lvlText w:val="%2."/>
+      <w:lvlJc w:val="left"/>
+      <w:pPr>
+        <w:ind w:left="1440" w:hanging="360"/>
+      </w:pPr>
+    </w:lvl>
+    <w:lvl w:ilvl="2" w:tplc="0409001B" w:tentative="1">
+      <w:start w:val="1"/>
+      <w:numFmt w:val="lowerRoman"/>
+      <w:lvlText w:val="%3."/>
+      <w:lvlJc w:val="right"/>
+      <w:pPr>
+        <w:ind w:left="2160" w:hanging="180"/>
+      </w:pPr>
+    </w:lvl>
+    <w:lvl w:ilvl="3" w:tplc="0409000F" w:tentative="1">
+      <w:start w:val="1"/>
+      <w:numFmt w:val="decimal"/>
+      <w:lvlText w:val="%4."/>
+      <w:lvlJc w:val="left"/>
+      <w:pPr>
+        <w:ind w:left="2880" w:hanging="360"/>
+      </w:pPr>
+    </w:lvl>
+    <w:lvl w:ilvl="4" w:tplc="04090019" w:tentative="1">
+      <w:start w:val="1"/>
+      <w:numFmt w:val="lowerLetter"/>
+      <w:lvlText w:val="%5."/>
+      <w:lvlJc w:val="left"/>
+      <w:pPr>
+        <w:ind w:left="3600" w:hanging="360"/>
+      </w:pPr>
+    </w:lvl>
+    <w:lvl w:ilvl="5" w:tplc="0409001B" w:tentative="1">
+      <w:start w:val="1"/>
+      <w:numFmt w:val="lowerRoman"/>
+      <w:lvlText w:val="%6."/>
+      <w:lvlJc w:val="right"/>
+      <w:pPr>
+        <w:ind w:left="4320" w:hanging="180"/>
+      </w:pPr>
+    </w:lvl>
+    <w:lvl w:ilvl="6" w:tplc="0409000F" w:tentative="1">
+      <w:start w:val="1"/>
+      <w:numFmt w:val="decimal"/>
+      <w:lvlText w:val="%7."/>
+      <w:lvlJc w:val="left"/>
+      <w:pPr>
+        <w:ind w:left="5040" w:hanging="360"/>
+      </w:pPr>
+    </w:lvl>
+    <w:lvl w:ilvl="7" w:tplc="04090019" w:tentative="1">
+      <w:start w:val="1"/>
+      <w:numFmt w:val="lowerLetter"/>
+      <w:lvlText w:val="%8."/>
+      <w:lvlJc w:val="left"/>
+      <w:pPr>
+        <w:ind w:left="5760" w:hanging="360"/>
+      </w:pPr>
+    </w:lvl>
+    <w:lvl w:ilvl="8" w:tplc="0409001B" w:tentative="1">
+      <w:start w:val="1"/>
+      <w:numFmt w:val="lowerRoman"/>
+      <w:lvlText w:val="%9."/>
+      <w:lvlJc w:val="right"/>
+      <w:pPr>
+        <w:ind w:left="6480" w:hanging="180"/>
+      </w:pPr>
+    </w:lvl>
+  </w:abstractNum>
+  <w:abstractNum w:abstractNumId="6">
+    <w:nsid w:val="43E60FF9"/>
+    <w:multiLevelType w:val="hybridMultilevel"/>
+    <w:tmpl w:val="0D084C86"/>
+    <w:lvl w:ilvl="0" w:tplc="0409000F">
+      <w:start w:val="1"/>
+      <w:numFmt w:val="decimal"/>
+      <w:lvlText w:val="%1."/>
+      <w:lvlJc w:val="left"/>
+      <w:pPr>
+        <w:ind w:left="720" w:hanging="360"/>
+      </w:pPr>
+    </w:lvl>
+    <w:lvl w:ilvl="1" w:tplc="04090019" w:tentative="1">
+      <w:start w:val="1"/>
+      <w:numFmt w:val="lowerLetter"/>
+      <w:lvlText w:val="%2."/>
+      <w:lvlJc w:val="left"/>
+      <w:pPr>
+        <w:ind w:left="1440" w:hanging="360"/>
+      </w:pPr>
+    </w:lvl>
+    <w:lvl w:ilvl="2" w:tplc="0409001B" w:tentative="1">
+      <w:start w:val="1"/>
+      <w:numFmt w:val="lowerRoman"/>
+      <w:lvlText w:val="%3."/>
+      <w:lvlJc w:val="right"/>
+      <w:pPr>
+        <w:ind w:left="2160" w:hanging="180"/>
+      </w:pPr>
+    </w:lvl>
+    <w:lvl w:ilvl="3" w:tplc="0409000F" w:tentative="1">
+      <w:start w:val="1"/>
+      <w:numFmt w:val="decimal"/>
+      <w:lvlText w:val="%4."/>
+      <w:lvlJc w:val="left"/>
+      <w:pPr>
+        <w:ind w:left="2880" w:hanging="360"/>
+      </w:pPr>
+    </w:lvl>
+    <w:lvl w:ilvl="4" w:tplc="04090019" w:tentative="1">
+      <w:start w:val="1"/>
+      <w:numFmt w:val="lowerLetter"/>
+      <w:lvlText w:val="%5."/>
+      <w:lvlJc w:val="left"/>
+      <w:pPr>
+        <w:ind w:left="3600" w:hanging="360"/>
+      </w:pPr>
+    </w:lvl>
+    <w:lvl w:ilvl="5" w:tplc="0409001B" w:tentative="1">
+      <w:start w:val="1"/>
+      <w:numFmt w:val="lowerRoman"/>
+      <w:lvlText w:val="%6."/>
+      <w:lvlJc w:val="right"/>
+      <w:pPr>
+        <w:ind w:left="4320" w:hanging="180"/>
+      </w:pPr>
+    </w:lvl>
+    <w:lvl w:ilvl="6" w:tplc="0409000F" w:tentative="1">
+      <w:start w:val="1"/>
+      <w:numFmt w:val="decimal"/>
+      <w:lvlText w:val="%7."/>
+      <w:lvlJc w:val="left"/>
+      <w:pPr>
+        <w:ind w:left="5040" w:hanging="360"/>
+      </w:pPr>
+    </w:lvl>
+    <w:lvl w:ilvl="7" w:tplc="04090019" w:tentative="1">
+      <w:start w:val="1"/>
+      <w:numFmt w:val="lowerLetter"/>
+      <w:lvlText w:val="%8."/>
+      <w:lvlJc w:val="left"/>
+      <w:pPr>
+        <w:ind w:left="5760" w:hanging="360"/>
+      </w:pPr>
+    </w:lvl>
+    <w:lvl w:ilvl="8" w:tplc="0409001B" w:tentative="1">
+      <w:start w:val="1"/>
+      <w:numFmt w:val="lowerRoman"/>
+      <w:lvlText w:val="%9."/>
+      <w:lvlJc w:val="right"/>
+      <w:pPr>
+        <w:ind w:left="6480" w:hanging="180"/>
+      </w:pPr>
+    </w:lvl>
+  </w:abstractNum>
+  <w:abstractNum w:abstractNumId="7">
     <w:nsid w:val="45C54D07"/>
     <w:multiLevelType w:val="hybridMultilevel"/>
     <w:tmpl w:val="6F8E14A0"/>
@@ -1382,10 +3426,10 @@
       </w:pPr>
     </w:lvl>
   </w:abstractNum>
-  <w:abstractNum w:abstractNumId="4">
-    <w:nsid w:val="60B70722"/>
+  <w:abstractNum w:abstractNumId="8">
+    <w:nsid w:val="5EE303B0"/>
     <w:multiLevelType w:val="hybridMultilevel"/>
-    <w:tmpl w:val="83C2513A"/>
+    <w:tmpl w:val="BCF22AD8"/>
     <w:lvl w:ilvl="0" w:tplc="0409000F">
       <w:start w:val="1"/>
       <w:numFmt w:val="decimal"/>
@@ -1468,7 +3512,93 @@
       </w:pPr>
     </w:lvl>
   </w:abstractNum>
-  <w:abstractNum w:abstractNumId="5">
+  <w:abstractNum w:abstractNumId="9">
+    <w:nsid w:val="60B70722"/>
+    <w:multiLevelType w:val="hybridMultilevel"/>
+    <w:tmpl w:val="D56E5846"/>
+    <w:lvl w:ilvl="0" w:tplc="0409000F">
+      <w:start w:val="1"/>
+      <w:numFmt w:val="decimal"/>
+      <w:lvlText w:val="%1."/>
+      <w:lvlJc w:val="left"/>
+      <w:pPr>
+        <w:ind w:left="720" w:hanging="360"/>
+      </w:pPr>
+    </w:lvl>
+    <w:lvl w:ilvl="1" w:tplc="04090019" w:tentative="1">
+      <w:start w:val="1"/>
+      <w:numFmt w:val="lowerLetter"/>
+      <w:lvlText w:val="%2."/>
+      <w:lvlJc w:val="left"/>
+      <w:pPr>
+        <w:ind w:left="1440" w:hanging="360"/>
+      </w:pPr>
+    </w:lvl>
+    <w:lvl w:ilvl="2" w:tplc="0409001B" w:tentative="1">
+      <w:start w:val="1"/>
+      <w:numFmt w:val="lowerRoman"/>
+      <w:lvlText w:val="%3."/>
+      <w:lvlJc w:val="right"/>
+      <w:pPr>
+        <w:ind w:left="2160" w:hanging="180"/>
+      </w:pPr>
+    </w:lvl>
+    <w:lvl w:ilvl="3" w:tplc="0409000F" w:tentative="1">
+      <w:start w:val="1"/>
+      <w:numFmt w:val="decimal"/>
+      <w:lvlText w:val="%4."/>
+      <w:lvlJc w:val="left"/>
+      <w:pPr>
+        <w:ind w:left="2880" w:hanging="360"/>
+      </w:pPr>
+    </w:lvl>
+    <w:lvl w:ilvl="4" w:tplc="04090019" w:tentative="1">
+      <w:start w:val="1"/>
+      <w:numFmt w:val="lowerLetter"/>
+      <w:lvlText w:val="%5."/>
+      <w:lvlJc w:val="left"/>
+      <w:pPr>
+        <w:ind w:left="3600" w:hanging="360"/>
+      </w:pPr>
+    </w:lvl>
+    <w:lvl w:ilvl="5" w:tplc="0409001B" w:tentative="1">
+      <w:start w:val="1"/>
+      <w:numFmt w:val="lowerRoman"/>
+      <w:lvlText w:val="%6."/>
+      <w:lvlJc w:val="right"/>
+      <w:pPr>
+        <w:ind w:left="4320" w:hanging="180"/>
+      </w:pPr>
+    </w:lvl>
+    <w:lvl w:ilvl="6" w:tplc="0409000F" w:tentative="1">
+      <w:start w:val="1"/>
+      <w:numFmt w:val="decimal"/>
+      <w:lvlText w:val="%7."/>
+      <w:lvlJc w:val="left"/>
+      <w:pPr>
+        <w:ind w:left="5040" w:hanging="360"/>
+      </w:pPr>
+    </w:lvl>
+    <w:lvl w:ilvl="7" w:tplc="04090019" w:tentative="1">
+      <w:start w:val="1"/>
+      <w:numFmt w:val="lowerLetter"/>
+      <w:lvlText w:val="%8."/>
+      <w:lvlJc w:val="left"/>
+      <w:pPr>
+        <w:ind w:left="5760" w:hanging="360"/>
+      </w:pPr>
+    </w:lvl>
+    <w:lvl w:ilvl="8" w:tplc="0409001B" w:tentative="1">
+      <w:start w:val="1"/>
+      <w:numFmt w:val="lowerRoman"/>
+      <w:lvlText w:val="%9."/>
+      <w:lvlJc w:val="right"/>
+      <w:pPr>
+        <w:ind w:left="6480" w:hanging="180"/>
+      </w:pPr>
+    </w:lvl>
+  </w:abstractNum>
+  <w:abstractNum w:abstractNumId="10">
     <w:nsid w:val="627A2087"/>
     <w:multiLevelType w:val="hybridMultilevel"/>
     <w:tmpl w:val="2B360882"/>
@@ -1554,7 +3684,93 @@
       </w:pPr>
     </w:lvl>
   </w:abstractNum>
-  <w:abstractNum w:abstractNumId="6">
+  <w:abstractNum w:abstractNumId="11">
+    <w:nsid w:val="7A956DE0"/>
+    <w:multiLevelType w:val="hybridMultilevel"/>
+    <w:tmpl w:val="FB3E0562"/>
+    <w:lvl w:ilvl="0" w:tplc="0409000F">
+      <w:start w:val="1"/>
+      <w:numFmt w:val="decimal"/>
+      <w:lvlText w:val="%1."/>
+      <w:lvlJc w:val="left"/>
+      <w:pPr>
+        <w:ind w:left="720" w:hanging="360"/>
+      </w:pPr>
+    </w:lvl>
+    <w:lvl w:ilvl="1" w:tplc="04090019" w:tentative="1">
+      <w:start w:val="1"/>
+      <w:numFmt w:val="lowerLetter"/>
+      <w:lvlText w:val="%2."/>
+      <w:lvlJc w:val="left"/>
+      <w:pPr>
+        <w:ind w:left="1440" w:hanging="360"/>
+      </w:pPr>
+    </w:lvl>
+    <w:lvl w:ilvl="2" w:tplc="0409001B" w:tentative="1">
+      <w:start w:val="1"/>
+      <w:numFmt w:val="lowerRoman"/>
+      <w:lvlText w:val="%3."/>
+      <w:lvlJc w:val="right"/>
+      <w:pPr>
+        <w:ind w:left="2160" w:hanging="180"/>
+      </w:pPr>
+    </w:lvl>
+    <w:lvl w:ilvl="3" w:tplc="0409000F" w:tentative="1">
+      <w:start w:val="1"/>
+      <w:numFmt w:val="decimal"/>
+      <w:lvlText w:val="%4."/>
+      <w:lvlJc w:val="left"/>
+      <w:pPr>
+        <w:ind w:left="2880" w:hanging="360"/>
+      </w:pPr>
+    </w:lvl>
+    <w:lvl w:ilvl="4" w:tplc="04090019" w:tentative="1">
+      <w:start w:val="1"/>
+      <w:numFmt w:val="lowerLetter"/>
+      <w:lvlText w:val="%5."/>
+      <w:lvlJc w:val="left"/>
+      <w:pPr>
+        <w:ind w:left="3600" w:hanging="360"/>
+      </w:pPr>
+    </w:lvl>
+    <w:lvl w:ilvl="5" w:tplc="0409001B" w:tentative="1">
+      <w:start w:val="1"/>
+      <w:numFmt w:val="lowerRoman"/>
+      <w:lvlText w:val="%6."/>
+      <w:lvlJc w:val="right"/>
+      <w:pPr>
+        <w:ind w:left="4320" w:hanging="180"/>
+      </w:pPr>
+    </w:lvl>
+    <w:lvl w:ilvl="6" w:tplc="0409000F" w:tentative="1">
+      <w:start w:val="1"/>
+      <w:numFmt w:val="decimal"/>
+      <w:lvlText w:val="%7."/>
+      <w:lvlJc w:val="left"/>
+      <w:pPr>
+        <w:ind w:left="5040" w:hanging="360"/>
+      </w:pPr>
+    </w:lvl>
+    <w:lvl w:ilvl="7" w:tplc="04090019" w:tentative="1">
+      <w:start w:val="1"/>
+      <w:numFmt w:val="lowerLetter"/>
+      <w:lvlText w:val="%8."/>
+      <w:lvlJc w:val="left"/>
+      <w:pPr>
+        <w:ind w:left="5760" w:hanging="360"/>
+      </w:pPr>
+    </w:lvl>
+    <w:lvl w:ilvl="8" w:tplc="0409001B" w:tentative="1">
+      <w:start w:val="1"/>
+      <w:numFmt w:val="lowerRoman"/>
+      <w:lvlText w:val="%9."/>
+      <w:lvlJc w:val="right"/>
+      <w:pPr>
+        <w:ind w:left="6480" w:hanging="180"/>
+      </w:pPr>
+    </w:lvl>
+  </w:abstractNum>
+  <w:abstractNum w:abstractNumId="12">
     <w:nsid w:val="7C592740"/>
     <w:multiLevelType w:val="hybridMultilevel"/>
     <w:tmpl w:val="02EA15B8"/>
@@ -1641,31 +3857,49 @@
     </w:lvl>
   </w:abstractNum>
   <w:num w:numId="1">
-    <w:abstractNumId w:val="1"/>
+    <w:abstractNumId w:val="2"/>
   </w:num>
   <w:num w:numId="2">
-    <w:abstractNumId w:val="4"/>
+    <w:abstractNumId w:val="9"/>
   </w:num>
   <w:num w:numId="3">
-    <w:abstractNumId w:val="2"/>
+    <w:abstractNumId w:val="3"/>
   </w:num>
   <w:num w:numId="4">
     <w:abstractNumId w:val="0"/>
   </w:num>
   <w:num w:numId="5">
-    <w:abstractNumId w:val="3"/>
+    <w:abstractNumId w:val="7"/>
   </w:num>
   <w:num w:numId="6">
-    <w:abstractNumId w:val="5"/>
+    <w:abstractNumId w:val="10"/>
   </w:num>
   <w:num w:numId="7">
+    <w:abstractNumId w:val="12"/>
+  </w:num>
+  <w:num w:numId="8">
+    <w:abstractNumId w:val="4"/>
+  </w:num>
+  <w:num w:numId="9">
+    <w:abstractNumId w:val="8"/>
+  </w:num>
+  <w:num w:numId="10">
+    <w:abstractNumId w:val="11"/>
+  </w:num>
+  <w:num w:numId="11">
     <w:abstractNumId w:val="6"/>
+  </w:num>
+  <w:num w:numId="12">
+    <w:abstractNumId w:val="1"/>
+  </w:num>
+  <w:num w:numId="13">
+    <w:abstractNumId w:val="5"/>
   </w:num>
 </w:numbering>
 </file>
 
 <file path=word/styles.xml><?xml version="1.0" encoding="utf-8"?>
-<w:styles xmlns:r="http://schemas.openxmlformats.org/officeDocument/2006/relationships" xmlns:w="http://schemas.openxmlformats.org/wordprocessingml/2006/main">
+<w:styles xmlns:mc="http://schemas.openxmlformats.org/markup-compatibility/2006" xmlns:r="http://schemas.openxmlformats.org/officeDocument/2006/relationships" xmlns:w="http://schemas.openxmlformats.org/wordprocessingml/2006/main" xmlns:w14="http://schemas.microsoft.com/office/word/2010/wordml" mc:Ignorable="w14">
   <w:docDefaults>
     <w:rPrDefault>
       <w:rPr>
@@ -1883,7 +4117,6 @@
     <w:uiPriority w:val="99"/>
     <w:semiHidden/>
     <w:unhideWhenUsed/>
-    <w:qFormat/>
     <w:tblPr>
       <w:tblInd w:w="0" w:type="dxa"/>
       <w:tblCellMar>
@@ -2104,8 +4337,198 @@
 </w:styles>
 </file>
 
+<file path=word/stylesWithEffects.xml><?xml version="1.0" encoding="utf-8"?>
+<w:styles xmlns:wpc="http://schemas.microsoft.com/office/word/2010/wordprocessingCanvas" xmlns:mc="http://schemas.openxmlformats.org/markup-compatibility/2006" xmlns:o="urn:schemas-microsoft-com:office:office" xmlns:r="http://schemas.openxmlformats.org/officeDocument/2006/relationships" xmlns:m="http://schemas.openxmlformats.org/officeDocument/2006/math" xmlns:v="urn:schemas-microsoft-com:vml" xmlns:wp14="http://schemas.microsoft.com/office/word/2010/wordprocessingDrawing" xmlns:wp="http://schemas.openxmlformats.org/drawingml/2006/wordprocessingDrawing" xmlns:w10="urn:schemas-microsoft-com:office:word" xmlns:w="http://schemas.openxmlformats.org/wordprocessingml/2006/main" xmlns:w14="http://schemas.microsoft.com/office/word/2010/wordml" xmlns:wpg="http://schemas.microsoft.com/office/word/2010/wordprocessingGroup" xmlns:wpi="http://schemas.microsoft.com/office/word/2010/wordprocessingInk" xmlns:wne="http://schemas.microsoft.com/office/word/2006/wordml" xmlns:wps="http://schemas.microsoft.com/office/word/2010/wordprocessingShape" mc:Ignorable="w14 wp14">
+  <w:docDefaults>
+    <w:rPrDefault>
+      <w:rPr>
+        <w:rFonts w:asciiTheme="minorHAnsi" w:eastAsiaTheme="minorEastAsia" w:hAnsiTheme="minorHAnsi" w:cstheme="minorBidi"/>
+        <w:sz w:val="22"/>
+        <w:szCs w:val="22"/>
+        <w:lang w:val="en-CA" w:eastAsia="en-CA" w:bidi="ar-SA"/>
+      </w:rPr>
+    </w:rPrDefault>
+    <w:pPrDefault>
+      <w:pPr>
+        <w:spacing w:after="200" w:line="276" w:lineRule="auto"/>
+      </w:pPr>
+    </w:pPrDefault>
+  </w:docDefaults>
+  <w:latentStyles w:defLockedState="0" w:defUIPriority="99" w:defSemiHidden="1" w:defUnhideWhenUsed="1" w:defQFormat="0" w:count="267">
+    <w:lsdException w:name="Normal" w:semiHidden="0" w:uiPriority="0" w:unhideWhenUsed="0" w:qFormat="1"/>
+    <w:lsdException w:name="heading 1" w:semiHidden="0" w:uiPriority="9" w:unhideWhenUsed="0" w:qFormat="1"/>
+    <w:lsdException w:name="heading 2" w:uiPriority="9" w:qFormat="1"/>
+    <w:lsdException w:name="heading 3" w:uiPriority="9" w:qFormat="1"/>
+    <w:lsdException w:name="heading 4" w:uiPriority="9" w:qFormat="1"/>
+    <w:lsdException w:name="heading 5" w:uiPriority="9" w:qFormat="1"/>
+    <w:lsdException w:name="heading 6" w:uiPriority="9" w:qFormat="1"/>
+    <w:lsdException w:name="heading 7" w:uiPriority="9" w:qFormat="1"/>
+    <w:lsdException w:name="heading 8" w:uiPriority="9" w:qFormat="1"/>
+    <w:lsdException w:name="heading 9" w:uiPriority="9" w:qFormat="1"/>
+    <w:lsdException w:name="toc 1" w:uiPriority="39"/>
+    <w:lsdException w:name="toc 2" w:uiPriority="39"/>
+    <w:lsdException w:name="toc 3" w:uiPriority="39"/>
+    <w:lsdException w:name="toc 4" w:uiPriority="39"/>
+    <w:lsdException w:name="toc 5" w:uiPriority="39"/>
+    <w:lsdException w:name="toc 6" w:uiPriority="39"/>
+    <w:lsdException w:name="toc 7" w:uiPriority="39"/>
+    <w:lsdException w:name="toc 8" w:uiPriority="39"/>
+    <w:lsdException w:name="toc 9" w:uiPriority="39"/>
+    <w:lsdException w:name="caption" w:uiPriority="35" w:qFormat="1"/>
+    <w:lsdException w:name="Title" w:semiHidden="0" w:uiPriority="10" w:unhideWhenUsed="0" w:qFormat="1"/>
+    <w:lsdException w:name="Default Paragraph Font" w:uiPriority="1"/>
+    <w:lsdException w:name="Subtitle" w:semiHidden="0" w:uiPriority="11" w:unhideWhenUsed="0" w:qFormat="1"/>
+    <w:lsdException w:name="Strong" w:semiHidden="0" w:uiPriority="22" w:unhideWhenUsed="0" w:qFormat="1"/>
+    <w:lsdException w:name="Emphasis" w:semiHidden="0" w:uiPriority="20" w:unhideWhenUsed="0" w:qFormat="1"/>
+    <w:lsdException w:name="Table Grid" w:semiHidden="0" w:uiPriority="59" w:unhideWhenUsed="0"/>
+    <w:lsdException w:name="Placeholder Text" w:unhideWhenUsed="0"/>
+    <w:lsdException w:name="No Spacing" w:semiHidden="0" w:uiPriority="1" w:unhideWhenUsed="0" w:qFormat="1"/>
+    <w:lsdException w:name="Light Shading" w:semiHidden="0" w:uiPriority="60" w:unhideWhenUsed="0"/>
+    <w:lsdException w:name="Light List" w:semiHidden="0" w:uiPriority="61" w:unhideWhenUsed="0"/>
+    <w:lsdException w:name="Light Grid" w:semiHidden="0" w:uiPriority="62" w:unhideWhenUsed="0"/>
+    <w:lsdException w:name="Medium Shading 1" w:semiHidden="0" w:uiPriority="63" w:unhideWhenUsed="0"/>
+    <w:lsdException w:name="Medium Shading 2" w:semiHidden="0" w:uiPriority="64" w:unhideWhenUsed="0"/>
+    <w:lsdException w:name="Medium List 1" w:semiHidden="0" w:uiPriority="65" w:unhideWhenUsed="0"/>
+    <w:lsdException w:name="Medium List 2" w:semiHidden="0" w:uiPriority="66" w:unhideWhenUsed="0"/>
+    <w:lsdException w:name="Medium Grid 1" w:semiHidden="0" w:uiPriority="67" w:unhideWhenUsed="0"/>
+    <w:lsdException w:name="Medium Grid 2" w:semiHidden="0" w:uiPriority="68" w:unhideWhenUsed="0"/>
+    <w:lsdException w:name="Medium Grid 3" w:semiHidden="0" w:uiPriority="69" w:unhideWhenUsed="0"/>
+    <w:lsdException w:name="Dark List" w:semiHidden="0" w:uiPriority="70" w:unhideWhenUsed="0"/>
+    <w:lsdException w:name="Colorful Shading" w:semiHidden="0" w:uiPriority="71" w:unhideWhenUsed="0"/>
+    <w:lsdException w:name="Colorful List" w:semiHidden="0" w:uiPriority="72" w:unhideWhenUsed="0"/>
+    <w:lsdException w:name="Colorful Grid" w:semiHidden="0" w:uiPriority="73" w:unhideWhenUsed="0"/>
+    <w:lsdException w:name="Light Shading Accent 1" w:semiHidden="0" w:uiPriority="60" w:unhideWhenUsed="0"/>
+    <w:lsdException w:name="Light List Accent 1" w:semiHidden="0" w:uiPriority="61" w:unhideWhenUsed="0"/>
+    <w:lsdException w:name="Light Grid Accent 1" w:semiHidden="0" w:uiPriority="62" w:unhideWhenUsed="0"/>
+    <w:lsdException w:name="Medium Shading 1 Accent 1" w:semiHidden="0" w:uiPriority="63" w:unhideWhenUsed="0"/>
+    <w:lsdException w:name="Medium Shading 2 Accent 1" w:semiHidden="0" w:uiPriority="64" w:unhideWhenUsed="0"/>
+    <w:lsdException w:name="Medium List 1 Accent 1" w:semiHidden="0" w:uiPriority="65" w:unhideWhenUsed="0"/>
+    <w:lsdException w:name="Revision" w:unhideWhenUsed="0"/>
+    <w:lsdException w:name="List Paragraph" w:semiHidden="0" w:uiPriority="34" w:unhideWhenUsed="0" w:qFormat="1"/>
+    <w:lsdException w:name="Quote" w:semiHidden="0" w:uiPriority="29" w:unhideWhenUsed="0" w:qFormat="1"/>
+    <w:lsdException w:name="Intense Quote" w:semiHidden="0" w:uiPriority="30" w:unhideWhenUsed="0" w:qFormat="1"/>
+    <w:lsdException w:name="Medium List 2 Accent 1" w:semiHidden="0" w:uiPriority="66" w:unhideWhenUsed="0"/>
+    <w:lsdException w:name="Medium Grid 1 Accent 1" w:semiHidden="0" w:uiPriority="67" w:unhideWhenUsed="0"/>
+    <w:lsdException w:name="Medium Grid 2 Accent 1" w:semiHidden="0" w:uiPriority="68" w:unhideWhenUsed="0"/>
+    <w:lsdException w:name="Medium Grid 3 Accent 1" w:semiHidden="0" w:uiPriority="69" w:unhideWhenUsed="0"/>
+    <w:lsdException w:name="Dark List Accent 1" w:semiHidden="0" w:uiPriority="70" w:unhideWhenUsed="0"/>
+    <w:lsdException w:name="Colorful Shading Accent 1" w:semiHidden="0" w:uiPriority="71" w:unhideWhenUsed="0"/>
+    <w:lsdException w:name="Colorful List Accent 1" w:semiHidden="0" w:uiPriority="72" w:unhideWhenUsed="0"/>
+    <w:lsdException w:name="Colorful Grid Accent 1" w:semiHidden="0" w:uiPriority="73" w:unhideWhenUsed="0"/>
+    <w:lsdException w:name="Light Shading Accent 2" w:semiHidden="0" w:uiPriority="60" w:unhideWhenUsed="0"/>
+    <w:lsdException w:name="Light List Accent 2" w:semiHidden="0" w:uiPriority="61" w:unhideWhenUsed="0"/>
+    <w:lsdException w:name="Light Grid Accent 2" w:semiHidden="0" w:uiPriority="62" w:unhideWhenUsed="0"/>
+    <w:lsdException w:name="Medium Shading 1 Accent 2" w:semiHidden="0" w:uiPriority="63" w:unhideWhenUsed="0"/>
+    <w:lsdException w:name="Medium Shading 2 Accent 2" w:semiHidden="0" w:uiPriority="64" w:unhideWhenUsed="0"/>
+    <w:lsdException w:name="Medium List 1 Accent 2" w:semiHidden="0" w:uiPriority="65" w:unhideWhenUsed="0"/>
+    <w:lsdException w:name="Medium List 2 Accent 2" w:semiHidden="0" w:uiPriority="66" w:unhideWhenUsed="0"/>
+    <w:lsdException w:name="Medium Grid 1 Accent 2" w:semiHidden="0" w:uiPriority="67" w:unhideWhenUsed="0"/>
+    <w:lsdException w:name="Medium Grid 2 Accent 2" w:semiHidden="0" w:uiPriority="68" w:unhideWhenUsed="0"/>
+    <w:lsdException w:name="Medium Grid 3 Accent 2" w:semiHidden="0" w:uiPriority="69" w:unhideWhenUsed="0"/>
+    <w:lsdException w:name="Dark List Accent 2" w:semiHidden="0" w:uiPriority="70" w:unhideWhenUsed="0"/>
+    <w:lsdException w:name="Colorful Shading Accent 2" w:semiHidden="0" w:uiPriority="71" w:unhideWhenUsed="0"/>
+    <w:lsdException w:name="Colorful List Accent 2" w:semiHidden="0" w:uiPriority="72" w:unhideWhenUsed="0"/>
+    <w:lsdException w:name="Colorful Grid Accent 2" w:semiHidden="0" w:uiPriority="73" w:unhideWhenUsed="0"/>
+    <w:lsdException w:name="Light Shading Accent 3" w:semiHidden="0" w:uiPriority="60" w:unhideWhenUsed="0"/>
+    <w:lsdException w:name="Light List Accent 3" w:semiHidden="0" w:uiPriority="61" w:unhideWhenUsed="0"/>
+    <w:lsdException w:name="Light Grid Accent 3" w:semiHidden="0" w:uiPriority="62" w:unhideWhenUsed="0"/>
+    <w:lsdException w:name="Medium Shading 1 Accent 3" w:semiHidden="0" w:uiPriority="63" w:unhideWhenUsed="0"/>
+    <w:lsdException w:name="Medium Shading 2 Accent 3" w:semiHidden="0" w:uiPriority="64" w:unhideWhenUsed="0"/>
+    <w:lsdException w:name="Medium List 1 Accent 3" w:semiHidden="0" w:uiPriority="65" w:unhideWhenUsed="0"/>
+    <w:lsdException w:name="Medium List 2 Accent 3" w:semiHidden="0" w:uiPriority="66" w:unhideWhenUsed="0"/>
+    <w:lsdException w:name="Medium Grid 1 Accent 3" w:semiHidden="0" w:uiPriority="67" w:unhideWhenUsed="0"/>
+    <w:lsdException w:name="Medium Grid 2 Accent 3" w:semiHidden="0" w:uiPriority="68" w:unhideWhenUsed="0"/>
+    <w:lsdException w:name="Medium Grid 3 Accent 3" w:semiHidden="0" w:uiPriority="69" w:unhideWhenUsed="0"/>
+    <w:lsdException w:name="Dark List Accent 3" w:semiHidden="0" w:uiPriority="70" w:unhideWhenUsed="0"/>
+    <w:lsdException w:name="Colorful Shading Accent 3" w:semiHidden="0" w:uiPriority="71" w:unhideWhenUsed="0"/>
+    <w:lsdException w:name="Colorful List Accent 3" w:semiHidden="0" w:uiPriority="72" w:unhideWhenUsed="0"/>
+    <w:lsdException w:name="Colorful Grid Accent 3" w:semiHidden="0" w:uiPriority="73" w:unhideWhenUsed="0"/>
+    <w:lsdException w:name="Light Shading Accent 4" w:semiHidden="0" w:uiPriority="60" w:unhideWhenUsed="0"/>
+    <w:lsdException w:name="Light List Accent 4" w:semiHidden="0" w:uiPriority="61" w:unhideWhenUsed="0"/>
+    <w:lsdException w:name="Light Grid Accent 4" w:semiHidden="0" w:uiPriority="62" w:unhideWhenUsed="0"/>
+    <w:lsdException w:name="Medium Shading 1 Accent 4" w:semiHidden="0" w:uiPriority="63" w:unhideWhenUsed="0"/>
+    <w:lsdException w:name="Medium Shading 2 Accent 4" w:semiHidden="0" w:uiPriority="64" w:unhideWhenUsed="0"/>
+    <w:lsdException w:name="Medium List 1 Accent 4" w:semiHidden="0" w:uiPriority="65" w:unhideWhenUsed="0"/>
+    <w:lsdException w:name="Medium List 2 Accent 4" w:semiHidden="0" w:uiPriority="66" w:unhideWhenUsed="0"/>
+    <w:lsdException w:name="Medium Grid 1 Accent 4" w:semiHidden="0" w:uiPriority="67" w:unhideWhenUsed="0"/>
+    <w:lsdException w:name="Medium Grid 2 Accent 4" w:semiHidden="0" w:uiPriority="68" w:unhideWhenUsed="0"/>
+    <w:lsdException w:name="Medium Grid 3 Accent 4" w:semiHidden="0" w:uiPriority="69" w:unhideWhenUsed="0"/>
+    <w:lsdException w:name="Dark List Accent 4" w:semiHidden="0" w:uiPriority="70" w:unhideWhenUsed="0"/>
+    <w:lsdException w:name="Colorful Shading Accent 4" w:semiHidden="0" w:uiPriority="71" w:unhideWhenUsed="0"/>
+    <w:lsdException w:name="Colorful List Accent 4" w:semiHidden="0" w:uiPriority="72" w:unhideWhenUsed="0"/>
+    <w:lsdException w:name="Colorful Grid Accent 4" w:semiHidden="0" w:uiPriority="73" w:unhideWhenUsed="0"/>
+    <w:lsdException w:name="Light Shading Accent 5" w:semiHidden="0" w:uiPriority="60" w:unhideWhenUsed="0"/>
+    <w:lsdException w:name="Light List Accent 5" w:semiHidden="0" w:uiPriority="61" w:unhideWhenUsed="0"/>
+    <w:lsdException w:name="Light Grid Accent 5" w:semiHidden="0" w:uiPriority="62" w:unhideWhenUsed="0"/>
+    <w:lsdException w:name="Medium Shading 1 Accent 5" w:semiHidden="0" w:uiPriority="63" w:unhideWhenUsed="0"/>
+    <w:lsdException w:name="Medium Shading 2 Accent 5" w:semiHidden="0" w:uiPriority="64" w:unhideWhenUsed="0"/>
+    <w:lsdException w:name="Medium List 1 Accent 5" w:semiHidden="0" w:uiPriority="65" w:unhideWhenUsed="0"/>
+    <w:lsdException w:name="Medium List 2 Accent 5" w:semiHidden="0" w:uiPriority="66" w:unhideWhenUsed="0"/>
+    <w:lsdException w:name="Medium Grid 1 Accent 5" w:semiHidden="0" w:uiPriority="67" w:unhideWhenUsed="0"/>
+    <w:lsdException w:name="Medium Grid 2 Accent 5" w:semiHidden="0" w:uiPriority="68" w:unhideWhenUsed="0"/>
+    <w:lsdException w:name="Medium Grid 3 Accent 5" w:semiHidden="0" w:uiPriority="69" w:unhideWhenUsed="0"/>
+    <w:lsdException w:name="Dark List Accent 5" w:semiHidden="0" w:uiPriority="70" w:unhideWhenUsed="0"/>
+    <w:lsdException w:name="Colorful Shading Accent 5" w:semiHidden="0" w:uiPriority="71" w:unhideWhenUsed="0"/>
+    <w:lsdException w:name="Colorful List Accent 5" w:semiHidden="0" w:uiPriority="72" w:unhideWhenUsed="0"/>
+    <w:lsdException w:name="Colorful Grid Accent 5" w:semiHidden="0" w:uiPriority="73" w:unhideWhenUsed="0"/>
+    <w:lsdException w:name="Light Shading Accent 6" w:semiHidden="0" w:uiPriority="60" w:unhideWhenUsed="0"/>
+    <w:lsdException w:name="Light List Accent 6" w:semiHidden="0" w:uiPriority="61" w:unhideWhenUsed="0"/>
+    <w:lsdException w:name="Light Grid Accent 6" w:semiHidden="0" w:uiPriority="62" w:unhideWhenUsed="0"/>
+    <w:lsdException w:name="Medium Shading 1 Accent 6" w:semiHidden="0" w:uiPriority="63" w:unhideWhenUsed="0"/>
+    <w:lsdException w:name="Medium Shading 2 Accent 6" w:semiHidden="0" w:uiPriority="64" w:unhideWhenUsed="0"/>
+    <w:lsdException w:name="Medium List 1 Accent 6" w:semiHidden="0" w:uiPriority="65" w:unhideWhenUsed="0"/>
+    <w:lsdException w:name="Medium List 2 Accent 6" w:semiHidden="0" w:uiPriority="66" w:unhideWhenUsed="0"/>
+    <w:lsdException w:name="Medium Grid 1 Accent 6" w:semiHidden="0" w:uiPriority="67" w:unhideWhenUsed="0"/>
+    <w:lsdException w:name="Medium Grid 2 Accent 6" w:semiHidden="0" w:uiPriority="68" w:unhideWhenUsed="0"/>
+    <w:lsdException w:name="Medium Grid 3 Accent 6" w:semiHidden="0" w:uiPriority="69" w:unhideWhenUsed="0"/>
+    <w:lsdException w:name="Dark List Accent 6" w:semiHidden="0" w:uiPriority="70" w:unhideWhenUsed="0"/>
+    <w:lsdException w:name="Colorful Shading Accent 6" w:semiHidden="0" w:uiPriority="71" w:unhideWhenUsed="0"/>
+    <w:lsdException w:name="Colorful List Accent 6" w:semiHidden="0" w:uiPriority="72" w:unhideWhenUsed="0"/>
+    <w:lsdException w:name="Colorful Grid Accent 6" w:semiHidden="0" w:uiPriority="73" w:unhideWhenUsed="0"/>
+    <w:lsdException w:name="Subtle Emphasis" w:semiHidden="0" w:uiPriority="19" w:unhideWhenUsed="0" w:qFormat="1"/>
+    <w:lsdException w:name="Intense Emphasis" w:semiHidden="0" w:uiPriority="21" w:unhideWhenUsed="0" w:qFormat="1"/>
+    <w:lsdException w:name="Subtle Reference" w:semiHidden="0" w:uiPriority="31" w:unhideWhenUsed="0" w:qFormat="1"/>
+    <w:lsdException w:name="Intense Reference" w:semiHidden="0" w:uiPriority="32" w:unhideWhenUsed="0" w:qFormat="1"/>
+    <w:lsdException w:name="Book Title" w:semiHidden="0" w:uiPriority="33" w:unhideWhenUsed="0" w:qFormat="1"/>
+    <w:lsdException w:name="Bibliography" w:uiPriority="37"/>
+    <w:lsdException w:name="TOC Heading" w:uiPriority="39" w:qFormat="1"/>
+  </w:latentStyles>
+  <w:style w:type="paragraph" w:default="1" w:styleId="Normal">
+    <w:name w:val="Normal"/>
+    <w:qFormat/>
+  </w:style>
+  <w:style w:type="character" w:default="1" w:styleId="DefaultParagraphFont">
+    <w:name w:val="Default Paragraph Font"/>
+    <w:uiPriority w:val="1"/>
+    <w:semiHidden/>
+    <w:unhideWhenUsed/>
+  </w:style>
+  <w:style w:type="table" w:default="1" w:styleId="TableNormal">
+    <w:name w:val="Normal Table"/>
+    <w:uiPriority w:val="99"/>
+    <w:semiHidden/>
+    <w:unhideWhenUsed/>
+    <w:tblPr>
+      <w:tblInd w:w="0" w:type="dxa"/>
+      <w:tblCellMar>
+        <w:top w:w="0" w:type="dxa"/>
+        <w:left w:w="108" w:type="dxa"/>
+        <w:bottom w:w="0" w:type="dxa"/>
+        <w:right w:w="108" w:type="dxa"/>
+      </w:tblCellMar>
+    </w:tblPr>
+  </w:style>
+  <w:style w:type="numbering" w:default="1" w:styleId="NoList">
+    <w:name w:val="No List"/>
+    <w:uiPriority w:val="99"/>
+    <w:semiHidden/>
+    <w:unhideWhenUsed/>
+  </w:style>
+</w:styles>
+</file>
+
 <file path=word/glossary/document.xml><?xml version="1.0" encoding="utf-8"?>
-<w:glossaryDocument xmlns:ve="http://schemas.openxmlformats.org/markup-compatibility/2006" xmlns:o="urn:schemas-microsoft-com:office:office" xmlns:r="http://schemas.openxmlformats.org/officeDocument/2006/relationships" xmlns:m="http://schemas.openxmlformats.org/officeDocument/2006/math" xmlns:v="urn:schemas-microsoft-com:vml" xmlns:wp="http://schemas.openxmlformats.org/drawingml/2006/wordprocessingDrawing" xmlns:w10="urn:schemas-microsoft-com:office:word" xmlns:w="http://schemas.openxmlformats.org/wordprocessingml/2006/main" xmlns:wne="http://schemas.microsoft.com/office/word/2006/wordml">
+<w:glossaryDocument xmlns:wpc="http://schemas.microsoft.com/office/word/2010/wordprocessingCanvas" xmlns:mc="http://schemas.openxmlformats.org/markup-compatibility/2006" xmlns:o="urn:schemas-microsoft-com:office:office" xmlns:r="http://schemas.openxmlformats.org/officeDocument/2006/relationships" xmlns:m="http://schemas.openxmlformats.org/officeDocument/2006/math" xmlns:v="urn:schemas-microsoft-com:vml" xmlns:wp14="http://schemas.microsoft.com/office/word/2010/wordprocessingDrawing" xmlns:wp="http://schemas.openxmlformats.org/drawingml/2006/wordprocessingDrawing" xmlns:w10="urn:schemas-microsoft-com:office:word" xmlns:w="http://schemas.openxmlformats.org/wordprocessingml/2006/main" xmlns:w14="http://schemas.microsoft.com/office/word/2010/wordml" xmlns:wpg="http://schemas.microsoft.com/office/word/2010/wordprocessingGroup" xmlns:wpi="http://schemas.microsoft.com/office/word/2010/wordprocessingInk" xmlns:wne="http://schemas.microsoft.com/office/word/2006/wordml" xmlns:wps="http://schemas.microsoft.com/office/word/2010/wordprocessingShape" mc:Ignorable="w14 wp14">
   <w:docParts>
     <w:docPart>
       <w:docPartPr>
@@ -2204,7 +4627,7 @@
 </file>
 
 <file path=word/glossary/fontTable.xml><?xml version="1.0" encoding="utf-8"?>
-<w:fonts xmlns:r="http://schemas.openxmlformats.org/officeDocument/2006/relationships" xmlns:w="http://schemas.openxmlformats.org/wordprocessingml/2006/main">
+<w:fonts xmlns:mc="http://schemas.openxmlformats.org/markup-compatibility/2006" xmlns:r="http://schemas.openxmlformats.org/officeDocument/2006/relationships" xmlns:w="http://schemas.openxmlformats.org/wordprocessingml/2006/main" xmlns:w14="http://schemas.microsoft.com/office/word/2010/wordml" mc:Ignorable="w14">
   <w:font w:name="Symbol">
     <w:panose1 w:val="05050102010706020507"/>
     <w:charset w:val="02"/>
@@ -2238,7 +4661,7 @@
     <w:charset w:val="00"/>
     <w:family w:val="swiss"/>
     <w:pitch w:val="variable"/>
-    <w:sig w:usb0="E10002FF" w:usb1="4000ACFF" w:usb2="00000009" w:usb3="00000000" w:csb0="0000019F" w:csb1="00000000"/>
+    <w:sig w:usb0="E00002FF" w:usb1="4000ACFF" w:usb2="00000001" w:usb3="00000000" w:csb0="0000019F" w:csb1="00000000"/>
   </w:font>
   <w:font w:name="Cambria">
     <w:panose1 w:val="02040503050406030204"/>
@@ -2258,24 +4681,27 @@
 </file>
 
 <file path=word/glossary/settings.xml><?xml version="1.0" encoding="utf-8"?>
-<w:settings xmlns:o="urn:schemas-microsoft-com:office:office" xmlns:r="http://schemas.openxmlformats.org/officeDocument/2006/relationships" xmlns:m="http://schemas.openxmlformats.org/officeDocument/2006/math" xmlns:v="urn:schemas-microsoft-com:vml" xmlns:w10="urn:schemas-microsoft-com:office:word" xmlns:w="http://schemas.openxmlformats.org/wordprocessingml/2006/main" xmlns:sl="http://schemas.openxmlformats.org/schemaLibrary/2006/main">
+<w:settings xmlns:mc="http://schemas.openxmlformats.org/markup-compatibility/2006" xmlns:o="urn:schemas-microsoft-com:office:office" xmlns:r="http://schemas.openxmlformats.org/officeDocument/2006/relationships" xmlns:m="http://schemas.openxmlformats.org/officeDocument/2006/math" xmlns:v="urn:schemas-microsoft-com:vml" xmlns:w10="urn:schemas-microsoft-com:office:word" xmlns:w="http://schemas.openxmlformats.org/wordprocessingml/2006/main" xmlns:w14="http://schemas.microsoft.com/office/word/2010/wordml" xmlns:sl="http://schemas.openxmlformats.org/schemaLibrary/2006/main" mc:Ignorable="w14">
   <w:view w:val="normal"/>
   <w:defaultTabStop w:val="720"/>
   <w:characterSpacingControl w:val="doNotCompress"/>
   <w:compat>
     <w:useFELayout/>
+    <w:compatSetting w:name="compatibilityMode" w:uri="http://schemas.microsoft.com/office/word" w:val="12"/>
   </w:compat>
   <w:rsids>
     <w:rsidRoot w:val="00E46ABA"/>
+    <w:rsid w:val="003C341D"/>
     <w:rsid w:val="00444C0B"/>
     <w:rsid w:val="00930060"/>
+    <w:rsid w:val="00E13192"/>
     <w:rsid w:val="00E46ABA"/>
   </w:rsids>
   <m:mathPr>
     <m:mathFont m:val="Cambria Math"/>
     <m:brkBin m:val="before"/>
     <m:brkBinSub m:val="--"/>
-    <m:smallFrac m:val="off"/>
+    <m:smallFrac m:val="0"/>
     <m:dispDef/>
     <m:lMargin m:val="0"/>
     <m:rMargin m:val="0"/>
@@ -2292,7 +4718,7 @@
 </file>
 
 <file path=word/glossary/styles.xml><?xml version="1.0" encoding="utf-8"?>
-<w:styles xmlns:r="http://schemas.openxmlformats.org/officeDocument/2006/relationships" xmlns:w="http://schemas.openxmlformats.org/wordprocessingml/2006/main">
+<w:styles xmlns:mc="http://schemas.openxmlformats.org/markup-compatibility/2006" xmlns:r="http://schemas.openxmlformats.org/officeDocument/2006/relationships" xmlns:w="http://schemas.openxmlformats.org/wordprocessingml/2006/main" xmlns:w14="http://schemas.microsoft.com/office/word/2010/wordml" mc:Ignorable="w14">
   <w:docDefaults>
     <w:rPrDefault>
       <w:rPr>
@@ -2463,7 +4889,6 @@
     <w:uiPriority w:val="99"/>
     <w:semiHidden/>
     <w:unhideWhenUsed/>
-    <w:qFormat/>
     <w:tblPr>
       <w:tblInd w:w="0" w:type="dxa"/>
       <w:tblCellMar>
@@ -2504,11 +4929,208 @@
     <w:name w:val="C77FD8606657472C89669F33A5C9C80B"/>
     <w:rsid w:val="00E46ABA"/>
   </w:style>
+  <w:style w:type="paragraph" w:customStyle="1" w:styleId="767B0226AF054CCEA50807D4C95A69D9">
+    <w:name w:val="767B0226AF054CCEA50807D4C95A69D9"/>
+    <w:rsid w:val="003C341D"/>
+    <w:rPr>
+      <w:lang w:val="en-CA" w:eastAsia="en-CA"/>
+    </w:rPr>
+  </w:style>
+</w:styles>
+</file>
+
+<file path=word/glossary/stylesWithEffects.xml><?xml version="1.0" encoding="utf-8"?>
+<w:styles xmlns:wpc="http://schemas.microsoft.com/office/word/2010/wordprocessingCanvas" xmlns:mc="http://schemas.openxmlformats.org/markup-compatibility/2006" xmlns:o="urn:schemas-microsoft-com:office:office" xmlns:r="http://schemas.openxmlformats.org/officeDocument/2006/relationships" xmlns:m="http://schemas.openxmlformats.org/officeDocument/2006/math" xmlns:v="urn:schemas-microsoft-com:vml" xmlns:wp14="http://schemas.microsoft.com/office/word/2010/wordprocessingDrawing" xmlns:wp="http://schemas.openxmlformats.org/drawingml/2006/wordprocessingDrawing" xmlns:w10="urn:schemas-microsoft-com:office:word" xmlns:w="http://schemas.openxmlformats.org/wordprocessingml/2006/main" xmlns:w14="http://schemas.microsoft.com/office/word/2010/wordml" xmlns:wpg="http://schemas.microsoft.com/office/word/2010/wordprocessingGroup" xmlns:wpi="http://schemas.microsoft.com/office/word/2010/wordprocessingInk" xmlns:wne="http://schemas.microsoft.com/office/word/2006/wordml" xmlns:wps="http://schemas.microsoft.com/office/word/2010/wordprocessingShape" mc:Ignorable="w14 wp14">
+  <w:docDefaults>
+    <w:rPrDefault>
+      <w:rPr>
+        <w:rFonts w:asciiTheme="minorHAnsi" w:eastAsiaTheme="minorEastAsia" w:hAnsiTheme="minorHAnsi" w:cstheme="minorBidi"/>
+        <w:sz w:val="22"/>
+        <w:szCs w:val="22"/>
+        <w:lang w:val="en-CA" w:eastAsia="en-CA" w:bidi="ar-SA"/>
+      </w:rPr>
+    </w:rPrDefault>
+    <w:pPrDefault>
+      <w:pPr>
+        <w:spacing w:after="200" w:line="276" w:lineRule="auto"/>
+      </w:pPr>
+    </w:pPrDefault>
+  </w:docDefaults>
+  <w:latentStyles w:defLockedState="0" w:defUIPriority="99" w:defSemiHidden="1" w:defUnhideWhenUsed="1" w:defQFormat="0" w:count="267">
+    <w:lsdException w:name="Normal" w:semiHidden="0" w:uiPriority="0" w:unhideWhenUsed="0" w:qFormat="1"/>
+    <w:lsdException w:name="heading 1" w:semiHidden="0" w:uiPriority="9" w:unhideWhenUsed="0" w:qFormat="1"/>
+    <w:lsdException w:name="heading 2" w:uiPriority="9" w:qFormat="1"/>
+    <w:lsdException w:name="heading 3" w:uiPriority="9" w:qFormat="1"/>
+    <w:lsdException w:name="heading 4" w:uiPriority="9" w:qFormat="1"/>
+    <w:lsdException w:name="heading 5" w:uiPriority="9" w:qFormat="1"/>
+    <w:lsdException w:name="heading 6" w:uiPriority="9" w:qFormat="1"/>
+    <w:lsdException w:name="heading 7" w:uiPriority="9" w:qFormat="1"/>
+    <w:lsdException w:name="heading 8" w:uiPriority="9" w:qFormat="1"/>
+    <w:lsdException w:name="heading 9" w:uiPriority="9" w:qFormat="1"/>
+    <w:lsdException w:name="toc 1" w:uiPriority="39"/>
+    <w:lsdException w:name="toc 2" w:uiPriority="39"/>
+    <w:lsdException w:name="toc 3" w:uiPriority="39"/>
+    <w:lsdException w:name="toc 4" w:uiPriority="39"/>
+    <w:lsdException w:name="toc 5" w:uiPriority="39"/>
+    <w:lsdException w:name="toc 6" w:uiPriority="39"/>
+    <w:lsdException w:name="toc 7" w:uiPriority="39"/>
+    <w:lsdException w:name="toc 8" w:uiPriority="39"/>
+    <w:lsdException w:name="toc 9" w:uiPriority="39"/>
+    <w:lsdException w:name="caption" w:uiPriority="35" w:qFormat="1"/>
+    <w:lsdException w:name="Title" w:semiHidden="0" w:uiPriority="10" w:unhideWhenUsed="0" w:qFormat="1"/>
+    <w:lsdException w:name="Default Paragraph Font" w:uiPriority="1"/>
+    <w:lsdException w:name="Subtitle" w:semiHidden="0" w:uiPriority="11" w:unhideWhenUsed="0" w:qFormat="1"/>
+    <w:lsdException w:name="Strong" w:semiHidden="0" w:uiPriority="22" w:unhideWhenUsed="0" w:qFormat="1"/>
+    <w:lsdException w:name="Emphasis" w:semiHidden="0" w:uiPriority="20" w:unhideWhenUsed="0" w:qFormat="1"/>
+    <w:lsdException w:name="Table Grid" w:semiHidden="0" w:uiPriority="59" w:unhideWhenUsed="0"/>
+    <w:lsdException w:name="Placeholder Text" w:unhideWhenUsed="0"/>
+    <w:lsdException w:name="No Spacing" w:semiHidden="0" w:uiPriority="1" w:unhideWhenUsed="0" w:qFormat="1"/>
+    <w:lsdException w:name="Light Shading" w:semiHidden="0" w:uiPriority="60" w:unhideWhenUsed="0"/>
+    <w:lsdException w:name="Light List" w:semiHidden="0" w:uiPriority="61" w:unhideWhenUsed="0"/>
+    <w:lsdException w:name="Light Grid" w:semiHidden="0" w:uiPriority="62" w:unhideWhenUsed="0"/>
+    <w:lsdException w:name="Medium Shading 1" w:semiHidden="0" w:uiPriority="63" w:unhideWhenUsed="0"/>
+    <w:lsdException w:name="Medium Shading 2" w:semiHidden="0" w:uiPriority="64" w:unhideWhenUsed="0"/>
+    <w:lsdException w:name="Medium List 1" w:semiHidden="0" w:uiPriority="65" w:unhideWhenUsed="0"/>
+    <w:lsdException w:name="Medium List 2" w:semiHidden="0" w:uiPriority="66" w:unhideWhenUsed="0"/>
+    <w:lsdException w:name="Medium Grid 1" w:semiHidden="0" w:uiPriority="67" w:unhideWhenUsed="0"/>
+    <w:lsdException w:name="Medium Grid 2" w:semiHidden="0" w:uiPriority="68" w:unhideWhenUsed="0"/>
+    <w:lsdException w:name="Medium Grid 3" w:semiHidden="0" w:uiPriority="69" w:unhideWhenUsed="0"/>
+    <w:lsdException w:name="Dark List" w:semiHidden="0" w:uiPriority="70" w:unhideWhenUsed="0"/>
+    <w:lsdException w:name="Colorful Shading" w:semiHidden="0" w:uiPriority="71" w:unhideWhenUsed="0"/>
+    <w:lsdException w:name="Colorful List" w:semiHidden="0" w:uiPriority="72" w:unhideWhenUsed="0"/>
+    <w:lsdException w:name="Colorful Grid" w:semiHidden="0" w:uiPriority="73" w:unhideWhenUsed="0"/>
+    <w:lsdException w:name="Light Shading Accent 1" w:semiHidden="0" w:uiPriority="60" w:unhideWhenUsed="0"/>
+    <w:lsdException w:name="Light List Accent 1" w:semiHidden="0" w:uiPriority="61" w:unhideWhenUsed="0"/>
+    <w:lsdException w:name="Light Grid Accent 1" w:semiHidden="0" w:uiPriority="62" w:unhideWhenUsed="0"/>
+    <w:lsdException w:name="Medium Shading 1 Accent 1" w:semiHidden="0" w:uiPriority="63" w:unhideWhenUsed="0"/>
+    <w:lsdException w:name="Medium Shading 2 Accent 1" w:semiHidden="0" w:uiPriority="64" w:unhideWhenUsed="0"/>
+    <w:lsdException w:name="Medium List 1 Accent 1" w:semiHidden="0" w:uiPriority="65" w:unhideWhenUsed="0"/>
+    <w:lsdException w:name="Revision" w:unhideWhenUsed="0"/>
+    <w:lsdException w:name="List Paragraph" w:semiHidden="0" w:uiPriority="34" w:unhideWhenUsed="0" w:qFormat="1"/>
+    <w:lsdException w:name="Quote" w:semiHidden="0" w:uiPriority="29" w:unhideWhenUsed="0" w:qFormat="1"/>
+    <w:lsdException w:name="Intense Quote" w:semiHidden="0" w:uiPriority="30" w:unhideWhenUsed="0" w:qFormat="1"/>
+    <w:lsdException w:name="Medium List 2 Accent 1" w:semiHidden="0" w:uiPriority="66" w:unhideWhenUsed="0"/>
+    <w:lsdException w:name="Medium Grid 1 Accent 1" w:semiHidden="0" w:uiPriority="67" w:unhideWhenUsed="0"/>
+    <w:lsdException w:name="Medium Grid 2 Accent 1" w:semiHidden="0" w:uiPriority="68" w:unhideWhenUsed="0"/>
+    <w:lsdException w:name="Medium Grid 3 Accent 1" w:semiHidden="0" w:uiPriority="69" w:unhideWhenUsed="0"/>
+    <w:lsdException w:name="Dark List Accent 1" w:semiHidden="0" w:uiPriority="70" w:unhideWhenUsed="0"/>
+    <w:lsdException w:name="Colorful Shading Accent 1" w:semiHidden="0" w:uiPriority="71" w:unhideWhenUsed="0"/>
+    <w:lsdException w:name="Colorful List Accent 1" w:semiHidden="0" w:uiPriority="72" w:unhideWhenUsed="0"/>
+    <w:lsdException w:name="Colorful Grid Accent 1" w:semiHidden="0" w:uiPriority="73" w:unhideWhenUsed="0"/>
+    <w:lsdException w:name="Light Shading Accent 2" w:semiHidden="0" w:uiPriority="60" w:unhideWhenUsed="0"/>
+    <w:lsdException w:name="Light List Accent 2" w:semiHidden="0" w:uiPriority="61" w:unhideWhenUsed="0"/>
+    <w:lsdException w:name="Light Grid Accent 2" w:semiHidden="0" w:uiPriority="62" w:unhideWhenUsed="0"/>
+    <w:lsdException w:name="Medium Shading 1 Accent 2" w:semiHidden="0" w:uiPriority="63" w:unhideWhenUsed="0"/>
+    <w:lsdException w:name="Medium Shading 2 Accent 2" w:semiHidden="0" w:uiPriority="64" w:unhideWhenUsed="0"/>
+    <w:lsdException w:name="Medium List 1 Accent 2" w:semiHidden="0" w:uiPriority="65" w:unhideWhenUsed="0"/>
+    <w:lsdException w:name="Medium List 2 Accent 2" w:semiHidden="0" w:uiPriority="66" w:unhideWhenUsed="0"/>
+    <w:lsdException w:name="Medium Grid 1 Accent 2" w:semiHidden="0" w:uiPriority="67" w:unhideWhenUsed="0"/>
+    <w:lsdException w:name="Medium Grid 2 Accent 2" w:semiHidden="0" w:uiPriority="68" w:unhideWhenUsed="0"/>
+    <w:lsdException w:name="Medium Grid 3 Accent 2" w:semiHidden="0" w:uiPriority="69" w:unhideWhenUsed="0"/>
+    <w:lsdException w:name="Dark List Accent 2" w:semiHidden="0" w:uiPriority="70" w:unhideWhenUsed="0"/>
+    <w:lsdException w:name="Colorful Shading Accent 2" w:semiHidden="0" w:uiPriority="71" w:unhideWhenUsed="0"/>
+    <w:lsdException w:name="Colorful List Accent 2" w:semiHidden="0" w:uiPriority="72" w:unhideWhenUsed="0"/>
+    <w:lsdException w:name="Colorful Grid Accent 2" w:semiHidden="0" w:uiPriority="73" w:unhideWhenUsed="0"/>
+    <w:lsdException w:name="Light Shading Accent 3" w:semiHidden="0" w:uiPriority="60" w:unhideWhenUsed="0"/>
+    <w:lsdException w:name="Light List Accent 3" w:semiHidden="0" w:uiPriority="61" w:unhideWhenUsed="0"/>
+    <w:lsdException w:name="Light Grid Accent 3" w:semiHidden="0" w:uiPriority="62" w:unhideWhenUsed="0"/>
+    <w:lsdException w:name="Medium Shading 1 Accent 3" w:semiHidden="0" w:uiPriority="63" w:unhideWhenUsed="0"/>
+    <w:lsdException w:name="Medium Shading 2 Accent 3" w:semiHidden="0" w:uiPriority="64" w:unhideWhenUsed="0"/>
+    <w:lsdException w:name="Medium List 1 Accent 3" w:semiHidden="0" w:uiPriority="65" w:unhideWhenUsed="0"/>
+    <w:lsdException w:name="Medium List 2 Accent 3" w:semiHidden="0" w:uiPriority="66" w:unhideWhenUsed="0"/>
+    <w:lsdException w:name="Medium Grid 1 Accent 3" w:semiHidden="0" w:uiPriority="67" w:unhideWhenUsed="0"/>
+    <w:lsdException w:name="Medium Grid 2 Accent 3" w:semiHidden="0" w:uiPriority="68" w:unhideWhenUsed="0"/>
+    <w:lsdException w:name="Medium Grid 3 Accent 3" w:semiHidden="0" w:uiPriority="69" w:unhideWhenUsed="0"/>
+    <w:lsdException w:name="Dark List Accent 3" w:semiHidden="0" w:uiPriority="70" w:unhideWhenUsed="0"/>
+    <w:lsdException w:name="Colorful Shading Accent 3" w:semiHidden="0" w:uiPriority="71" w:unhideWhenUsed="0"/>
+    <w:lsdException w:name="Colorful List Accent 3" w:semiHidden="0" w:uiPriority="72" w:unhideWhenUsed="0"/>
+    <w:lsdException w:name="Colorful Grid Accent 3" w:semiHidden="0" w:uiPriority="73" w:unhideWhenUsed="0"/>
+    <w:lsdException w:name="Light Shading Accent 4" w:semiHidden="0" w:uiPriority="60" w:unhideWhenUsed="0"/>
+    <w:lsdException w:name="Light List Accent 4" w:semiHidden="0" w:uiPriority="61" w:unhideWhenUsed="0"/>
+    <w:lsdException w:name="Light Grid Accent 4" w:semiHidden="0" w:uiPriority="62" w:unhideWhenUsed="0"/>
+    <w:lsdException w:name="Medium Shading 1 Accent 4" w:semiHidden="0" w:uiPriority="63" w:unhideWhenUsed="0"/>
+    <w:lsdException w:name="Medium Shading 2 Accent 4" w:semiHidden="0" w:uiPriority="64" w:unhideWhenUsed="0"/>
+    <w:lsdException w:name="Medium List 1 Accent 4" w:semiHidden="0" w:uiPriority="65" w:unhideWhenUsed="0"/>
+    <w:lsdException w:name="Medium List 2 Accent 4" w:semiHidden="0" w:uiPriority="66" w:unhideWhenUsed="0"/>
+    <w:lsdException w:name="Medium Grid 1 Accent 4" w:semiHidden="0" w:uiPriority="67" w:unhideWhenUsed="0"/>
+    <w:lsdException w:name="Medium Grid 2 Accent 4" w:semiHidden="0" w:uiPriority="68" w:unhideWhenUsed="0"/>
+    <w:lsdException w:name="Medium Grid 3 Accent 4" w:semiHidden="0" w:uiPriority="69" w:unhideWhenUsed="0"/>
+    <w:lsdException w:name="Dark List Accent 4" w:semiHidden="0" w:uiPriority="70" w:unhideWhenUsed="0"/>
+    <w:lsdException w:name="Colorful Shading Accent 4" w:semiHidden="0" w:uiPriority="71" w:unhideWhenUsed="0"/>
+    <w:lsdException w:name="Colorful List Accent 4" w:semiHidden="0" w:uiPriority="72" w:unhideWhenUsed="0"/>
+    <w:lsdException w:name="Colorful Grid Accent 4" w:semiHidden="0" w:uiPriority="73" w:unhideWhenUsed="0"/>
+    <w:lsdException w:name="Light Shading Accent 5" w:semiHidden="0" w:uiPriority="60" w:unhideWhenUsed="0"/>
+    <w:lsdException w:name="Light List Accent 5" w:semiHidden="0" w:uiPriority="61" w:unhideWhenUsed="0"/>
+    <w:lsdException w:name="Light Grid Accent 5" w:semiHidden="0" w:uiPriority="62" w:unhideWhenUsed="0"/>
+    <w:lsdException w:name="Medium Shading 1 Accent 5" w:semiHidden="0" w:uiPriority="63" w:unhideWhenUsed="0"/>
+    <w:lsdException w:name="Medium Shading 2 Accent 5" w:semiHidden="0" w:uiPriority="64" w:unhideWhenUsed="0"/>
+    <w:lsdException w:name="Medium List 1 Accent 5" w:semiHidden="0" w:uiPriority="65" w:unhideWhenUsed="0"/>
+    <w:lsdException w:name="Medium List 2 Accent 5" w:semiHidden="0" w:uiPriority="66" w:unhideWhenUsed="0"/>
+    <w:lsdException w:name="Medium Grid 1 Accent 5" w:semiHidden="0" w:uiPriority="67" w:unhideWhenUsed="0"/>
+    <w:lsdException w:name="Medium Grid 2 Accent 5" w:semiHidden="0" w:uiPriority="68" w:unhideWhenUsed="0"/>
+    <w:lsdException w:name="Medium Grid 3 Accent 5" w:semiHidden="0" w:uiPriority="69" w:unhideWhenUsed="0"/>
+    <w:lsdException w:name="Dark List Accent 5" w:semiHidden="0" w:uiPriority="70" w:unhideWhenUsed="0"/>
+    <w:lsdException w:name="Colorful Shading Accent 5" w:semiHidden="0" w:uiPriority="71" w:unhideWhenUsed="0"/>
+    <w:lsdException w:name="Colorful List Accent 5" w:semiHidden="0" w:uiPriority="72" w:unhideWhenUsed="0"/>
+    <w:lsdException w:name="Colorful Grid Accent 5" w:semiHidden="0" w:uiPriority="73" w:unhideWhenUsed="0"/>
+    <w:lsdException w:name="Light Shading Accent 6" w:semiHidden="0" w:uiPriority="60" w:unhideWhenUsed="0"/>
+    <w:lsdException w:name="Light List Accent 6" w:semiHidden="0" w:uiPriority="61" w:unhideWhenUsed="0"/>
+    <w:lsdException w:name="Light Grid Accent 6" w:semiHidden="0" w:uiPriority="62" w:unhideWhenUsed="0"/>
+    <w:lsdException w:name="Medium Shading 1 Accent 6" w:semiHidden="0" w:uiPriority="63" w:unhideWhenUsed="0"/>
+    <w:lsdException w:name="Medium Shading 2 Accent 6" w:semiHidden="0" w:uiPriority="64" w:unhideWhenUsed="0"/>
+    <w:lsdException w:name="Medium List 1 Accent 6" w:semiHidden="0" w:uiPriority="65" w:unhideWhenUsed="0"/>
+    <w:lsdException w:name="Medium List 2 Accent 6" w:semiHidden="0" w:uiPriority="66" w:unhideWhenUsed="0"/>
+    <w:lsdException w:name="Medium Grid 1 Accent 6" w:semiHidden="0" w:uiPriority="67" w:unhideWhenUsed="0"/>
+    <w:lsdException w:name="Medium Grid 2 Accent 6" w:semiHidden="0" w:uiPriority="68" w:unhideWhenUsed="0"/>
+    <w:lsdException w:name="Medium Grid 3 Accent 6" w:semiHidden="0" w:uiPriority="69" w:unhideWhenUsed="0"/>
+    <w:lsdException w:name="Dark List Accent 6" w:semiHidden="0" w:uiPriority="70" w:unhideWhenUsed="0"/>
+    <w:lsdException w:name="Colorful Shading Accent 6" w:semiHidden="0" w:uiPriority="71" w:unhideWhenUsed="0"/>
+    <w:lsdException w:name="Colorful List Accent 6" w:semiHidden="0" w:uiPriority="72" w:unhideWhenUsed="0"/>
+    <w:lsdException w:name="Colorful Grid Accent 6" w:semiHidden="0" w:uiPriority="73" w:unhideWhenUsed="0"/>
+    <w:lsdException w:name="Subtle Emphasis" w:semiHidden="0" w:uiPriority="19" w:unhideWhenUsed="0" w:qFormat="1"/>
+    <w:lsdException w:name="Intense Emphasis" w:semiHidden="0" w:uiPriority="21" w:unhideWhenUsed="0" w:qFormat="1"/>
+    <w:lsdException w:name="Subtle Reference" w:semiHidden="0" w:uiPriority="31" w:unhideWhenUsed="0" w:qFormat="1"/>
+    <w:lsdException w:name="Intense Reference" w:semiHidden="0" w:uiPriority="32" w:unhideWhenUsed="0" w:qFormat="1"/>
+    <w:lsdException w:name="Book Title" w:semiHidden="0" w:uiPriority="33" w:unhideWhenUsed="0" w:qFormat="1"/>
+    <w:lsdException w:name="Bibliography" w:uiPriority="37"/>
+    <w:lsdException w:name="TOC Heading" w:uiPriority="39" w:qFormat="1"/>
+  </w:latentStyles>
+  <w:style w:type="paragraph" w:default="1" w:styleId="Normal">
+    <w:name w:val="Normal"/>
+    <w:qFormat/>
+  </w:style>
+  <w:style w:type="character" w:default="1" w:styleId="DefaultParagraphFont">
+    <w:name w:val="Default Paragraph Font"/>
+    <w:uiPriority w:val="1"/>
+    <w:semiHidden/>
+    <w:unhideWhenUsed/>
+  </w:style>
+  <w:style w:type="table" w:default="1" w:styleId="TableNormal">
+    <w:name w:val="Normal Table"/>
+    <w:uiPriority w:val="99"/>
+    <w:semiHidden/>
+    <w:unhideWhenUsed/>
+    <w:tblPr>
+      <w:tblInd w:w="0" w:type="dxa"/>
+      <w:tblCellMar>
+        <w:top w:w="0" w:type="dxa"/>
+        <w:left w:w="108" w:type="dxa"/>
+        <w:bottom w:w="0" w:type="dxa"/>
+        <w:right w:w="108" w:type="dxa"/>
+      </w:tblCellMar>
+    </w:tblPr>
+  </w:style>
+  <w:style w:type="numbering" w:default="1" w:styleId="NoList">
+    <w:name w:val="No List"/>
+    <w:uiPriority w:val="99"/>
+    <w:semiHidden/>
+    <w:unhideWhenUsed/>
+  </w:style>
 </w:styles>
 </file>
 
 <file path=word/glossary/webSettings.xml><?xml version="1.0" encoding="utf-8"?>
-<w:webSettings xmlns:r="http://schemas.openxmlformats.org/officeDocument/2006/relationships" xmlns:w="http://schemas.openxmlformats.org/wordprocessingml/2006/main">
+<w:webSettings xmlns:mc="http://schemas.openxmlformats.org/markup-compatibility/2006" xmlns:r="http://schemas.openxmlformats.org/officeDocument/2006/relationships" xmlns:w="http://schemas.openxmlformats.org/wordprocessingml/2006/main" xmlns:w14="http://schemas.microsoft.com/office/word/2010/wordml" mc:Ignorable="w14">
   <w:optimizeForBrowser/>
 </w:webSettings>
 </file>
@@ -2797,11 +5419,30 @@
 </file>
 
 <file path=customXml/item1.xml><?xml version="1.0" encoding="utf-8"?>
+<CoverPageProperties xmlns="http://schemas.microsoft.com/office/2006/coverPageProps">
+  <PublishDate>2013-05-16T00:00:00</PublishDate>
+  <Abstract/>
+  <CompanyAddress/>
+  <CompanyPhone/>
+  <CompanyFax/>
+  <CompanyEmail/>
+</CoverPageProperties>
+</file>
+
+<file path=customXml/item2.xml><?xml version="1.0" encoding="utf-8"?>
 <b:Sources xmlns:b="http://schemas.openxmlformats.org/officeDocument/2006/bibliography" xmlns="http://schemas.openxmlformats.org/officeDocument/2006/bibliography" SelectedStyle="\APA.XSL" StyleName="APA Fifth Edition"/>
 </file>
 
 <file path=customXml/itemProps1.xml><?xml version="1.0" encoding="utf-8"?>
-<ds:datastoreItem xmlns:ds="http://schemas.openxmlformats.org/officeDocument/2006/customXml" ds:itemID="{0F783C90-8FAF-4528-964C-F9051E827B77}">
+<ds:datastoreItem xmlns:ds="http://schemas.openxmlformats.org/officeDocument/2006/customXml" ds:itemID="{55AF091B-3C7A-41E3-B477-F2FDAA23CFDA}">
+  <ds:schemaRefs>
+    <ds:schemaRef ds:uri="http://schemas.microsoft.com/office/2006/coverPageProps"/>
+  </ds:schemaRefs>
+</ds:datastoreItem>
+</file>
+
+<file path=customXml/itemProps2.xml><?xml version="1.0" encoding="utf-8"?>
+<ds:datastoreItem xmlns:ds="http://schemas.openxmlformats.org/officeDocument/2006/customXml" ds:itemID="{C706DBFE-66F7-40BA-853A-7BA50B6B8FE0}">
   <ds:schemaRefs>
     <ds:schemaRef ds:uri="http://schemas.openxmlformats.org/officeDocument/2006/bibliography"/>
   </ds:schemaRefs>

</xml_diff>